<commit_message>
Optimized code to create the tool. Tool created
</commit_message>
<xml_diff>
--- a/S9/Programming_in_GIS_2020_L5_s9.docx
+++ b/S9/Programming_in_GIS_2020_L5_s9.docx
@@ -10,43 +10,44 @@
           <w:szCs w:val="28"/>
         </w:rPr>
       </w:pPr>
+      <w:bookmarkStart w:id="0" w:name="_GoBack"/>
       <w:r>
         <w:rPr>
           <w:sz w:val="28"/>
           <w:szCs w:val="28"/>
         </w:rPr>
-        <w:t>P</w:t>
-      </w:r>
-      <w:r>
+        <w:t>https://github.com/Drozd363/ArcGIS_arcpy_S9_15...git</w:t>
+      </w:r>
+    </w:p>
+    <w:bookmarkEnd w:id="0"/>
+    <w:p>
+      <w:pPr>
+        <w:pStyle w:val="1"/>
         <w:rPr>
           <w:sz w:val="28"/>
           <w:szCs w:val="28"/>
         </w:rPr>
-        <w:t>1</w:t>
-      </w:r>
+      </w:pPr>
       <w:r>
         <w:rPr>
           <w:sz w:val="28"/>
           <w:szCs w:val="28"/>
         </w:rPr>
-        <w:t xml:space="preserve">: </w:t>
-      </w:r>
-      <w:r>
-        <w:rPr>
-          <w:rStyle w:val="hps"/>
+        <w:t>P</w:t>
+      </w:r>
+      <w:r>
+        <w:rPr>
           <w:sz w:val="28"/>
           <w:szCs w:val="28"/>
-          <w:lang w:val="uk-UA"/>
-        </w:rPr>
-        <w:t>Моделювання</w:t>
+        </w:rPr>
+        <w:t>1</w:t>
       </w:r>
       <w:r>
         <w:rPr>
           <w:sz w:val="28"/>
           <w:szCs w:val="28"/>
-          <w:lang w:val="uk-UA"/>
-        </w:rPr>
-        <w:t xml:space="preserve"> </w:t>
+        </w:rPr>
+        <w:t xml:space="preserve">: </w:t>
       </w:r>
       <w:r>
         <w:rPr>
@@ -55,7 +56,7 @@
           <w:szCs w:val="28"/>
           <w:lang w:val="uk-UA"/>
         </w:rPr>
-        <w:t>зон</w:t>
+        <w:t>Моделювання</w:t>
       </w:r>
       <w:r>
         <w:rPr>
@@ -72,7 +73,7 @@
           <w:szCs w:val="28"/>
           <w:lang w:val="uk-UA"/>
         </w:rPr>
-        <w:t>опадів у</w:t>
+        <w:t>зон</w:t>
       </w:r>
       <w:r>
         <w:rPr>
@@ -89,7 +90,7 @@
           <w:szCs w:val="28"/>
           <w:lang w:val="uk-UA"/>
         </w:rPr>
-        <w:t>штаті</w:t>
+        <w:t>опадів у</w:t>
       </w:r>
       <w:r>
         <w:rPr>
@@ -99,7 +100,6 @@
         </w:rPr>
         <w:t xml:space="preserve"> </w:t>
       </w:r>
-      <w:proofErr w:type="spellStart"/>
       <w:r>
         <w:rPr>
           <w:rStyle w:val="hps"/>
@@ -107,6 +107,24 @@
           <w:szCs w:val="28"/>
           <w:lang w:val="uk-UA"/>
         </w:rPr>
+        <w:t>штаті</w:t>
+      </w:r>
+      <w:r>
+        <w:rPr>
+          <w:sz w:val="28"/>
+          <w:szCs w:val="28"/>
+          <w:lang w:val="uk-UA"/>
+        </w:rPr>
+        <w:t xml:space="preserve"> </w:t>
+      </w:r>
+      <w:proofErr w:type="spellStart"/>
+      <w:r>
+        <w:rPr>
+          <w:rStyle w:val="hps"/>
+          <w:sz w:val="28"/>
+          <w:szCs w:val="28"/>
+          <w:lang w:val="uk-UA"/>
+        </w:rPr>
         <w:t>Небраска</w:t>
       </w:r>
       <w:proofErr w:type="spellEnd"/>
@@ -375,16 +393,7 @@
           <w:rStyle w:val="hps"/>
           <w:lang w:val="uk-UA"/>
         </w:rPr>
-        <w:t>були відно</w:t>
-      </w:r>
-      <w:bookmarkStart w:id="0" w:name="_GoBack"/>
-      <w:bookmarkEnd w:id="0"/>
-      <w:r>
-        <w:rPr>
-          <w:rStyle w:val="hps"/>
-          <w:lang w:val="uk-UA"/>
-        </w:rPr>
-        <w:t>сно</w:t>
+        <w:t>були відносно</w:t>
       </w:r>
       <w:r>
         <w:rPr>
@@ -2090,6 +2099,7 @@
       <w:r>
         <w:rPr>
           <w:noProof/>
+          <w:lang w:val="uk-UA" w:eastAsia="uk-UA"/>
         </w:rPr>
         <w:lastRenderedPageBreak/>
         <w:drawing>
@@ -5510,6 +5520,7 @@
       <w:r>
         <w:rPr>
           <w:noProof/>
+          <w:lang w:val="uk-UA" w:eastAsia="uk-UA"/>
         </w:rPr>
         <w:drawing>
           <wp:inline distT="0" distB="0" distL="0" distR="0">
@@ -5885,6 +5896,7 @@
       <w:r>
         <w:rPr>
           <w:noProof/>
+          <w:lang w:val="uk-UA" w:eastAsia="uk-UA"/>
         </w:rPr>
         <w:drawing>
           <wp:inline distT="0" distB="0" distL="0" distR="0">
@@ -6403,6 +6415,9 @@
         </w:numPr>
         <w:spacing w:before="100" w:beforeAutospacing="1" w:after="100" w:afterAutospacing="1"/>
         <w:jc w:val="both"/>
+        <w:rPr>
+          <w:rStyle w:val="hps"/>
+        </w:rPr>
       </w:pPr>
       <w:r>
         <w:rPr>
@@ -6528,6 +6543,1217 @@
         </w:rPr>
         <w:t>для цього проекту.</w:t>
       </w:r>
+    </w:p>
+    <w:p>
+      <w:pPr>
+        <w:spacing w:before="100" w:beforeAutospacing="1" w:after="100" w:afterAutospacing="1"/>
+        <w:jc w:val="both"/>
+        <w:rPr>
+          <w:rStyle w:val="hps"/>
+        </w:rPr>
+      </w:pPr>
+    </w:p>
+    <w:p>
+      <w:pPr>
+        <w:spacing w:before="100" w:beforeAutospacing="1" w:after="100" w:afterAutospacing="1"/>
+        <w:jc w:val="both"/>
+        <w:rPr>
+          <w:rStyle w:val="hps"/>
+        </w:rPr>
+      </w:pPr>
+    </w:p>
+    <w:p>
+      <w:pPr>
+        <w:spacing w:before="100" w:beforeAutospacing="1" w:after="100" w:afterAutospacing="1"/>
+        <w:jc w:val="both"/>
+        <w:rPr>
+          <w:rStyle w:val="hps"/>
+        </w:rPr>
+      </w:pPr>
+    </w:p>
+    <w:p>
+      <w:pPr>
+        <w:spacing w:before="100" w:beforeAutospacing="1" w:after="100" w:afterAutospacing="1"/>
+        <w:jc w:val="both"/>
+        <w:rPr>
+          <w:rStyle w:val="hps"/>
+        </w:rPr>
+      </w:pPr>
+    </w:p>
+    <w:p>
+      <w:pPr>
+        <w:spacing w:before="100" w:beforeAutospacing="1" w:after="100" w:afterAutospacing="1"/>
+        <w:jc w:val="both"/>
+        <w:rPr>
+          <w:rStyle w:val="hps"/>
+        </w:rPr>
+      </w:pPr>
+    </w:p>
+    <w:p>
+      <w:pPr>
+        <w:spacing w:before="100" w:beforeAutospacing="1" w:after="100" w:afterAutospacing="1"/>
+        <w:jc w:val="both"/>
+        <w:rPr>
+          <w:rStyle w:val="hps"/>
+        </w:rPr>
+      </w:pPr>
+    </w:p>
+    <w:p>
+      <w:pPr>
+        <w:spacing w:before="100" w:beforeAutospacing="1" w:after="100" w:afterAutospacing="1"/>
+        <w:jc w:val="both"/>
+        <w:rPr>
+          <w:rStyle w:val="hps"/>
+        </w:rPr>
+      </w:pPr>
+    </w:p>
+    <w:p>
+      <w:pPr>
+        <w:pStyle w:val="HTML0"/>
+        <w:shd w:val="clear" w:color="auto" w:fill="2B2B2B"/>
+        <w:ind w:left="720"/>
+        <w:rPr>
+          <w:rFonts w:ascii="Consolas" w:hAnsi="Consolas"/>
+          <w:color w:val="A9B7C6"/>
+          <w:lang w:val="en-US"/>
+        </w:rPr>
+      </w:pPr>
+      <w:r>
+        <w:rPr>
+          <w:rFonts w:ascii="Consolas" w:hAnsi="Consolas"/>
+          <w:color w:val="CC7832"/>
+          <w:lang w:val="en-US"/>
+        </w:rPr>
+        <w:t xml:space="preserve">import </w:t>
+      </w:r>
+      <w:proofErr w:type="spellStart"/>
+      <w:r>
+        <w:rPr>
+          <w:rFonts w:ascii="Consolas" w:hAnsi="Consolas"/>
+          <w:color w:val="A9B7C6"/>
+          <w:lang w:val="en-US"/>
+        </w:rPr>
+        <w:t>arcpy</w:t>
+      </w:r>
+      <w:proofErr w:type="spellEnd"/>
+      <w:r>
+        <w:rPr>
+          <w:rFonts w:ascii="Consolas" w:hAnsi="Consolas"/>
+          <w:color w:val="A9B7C6"/>
+          <w:lang w:val="en-US"/>
+        </w:rPr>
+        <w:br/>
+      </w:r>
+      <w:proofErr w:type="spellStart"/>
+      <w:r>
+        <w:rPr>
+          <w:rFonts w:ascii="Consolas" w:hAnsi="Consolas"/>
+          <w:color w:val="A9B7C6"/>
+          <w:lang w:val="en-US"/>
+        </w:rPr>
+        <w:t>arcpy.env.overwriteOutput</w:t>
+      </w:r>
+      <w:proofErr w:type="spellEnd"/>
+      <w:r>
+        <w:rPr>
+          <w:rFonts w:ascii="Consolas" w:hAnsi="Consolas"/>
+          <w:color w:val="A9B7C6"/>
+          <w:lang w:val="en-US"/>
+        </w:rPr>
+        <w:t xml:space="preserve"> = </w:t>
+      </w:r>
+      <w:r>
+        <w:rPr>
+          <w:rFonts w:ascii="Consolas" w:hAnsi="Consolas"/>
+          <w:color w:val="8888C6"/>
+          <w:lang w:val="en-US"/>
+        </w:rPr>
+        <w:t>True</w:t>
+      </w:r>
+      <w:r>
+        <w:rPr>
+          <w:rFonts w:ascii="Consolas" w:hAnsi="Consolas"/>
+          <w:color w:val="8888C6"/>
+          <w:lang w:val="en-US"/>
+        </w:rPr>
+        <w:br/>
+      </w:r>
+      <w:r>
+        <w:rPr>
+          <w:rFonts w:ascii="Consolas" w:hAnsi="Consolas"/>
+          <w:color w:val="808080"/>
+          <w:lang w:val="en-US"/>
+        </w:rPr>
+        <w:t># Script arguments</w:t>
+      </w:r>
+      <w:r>
+        <w:rPr>
+          <w:rFonts w:ascii="Consolas" w:hAnsi="Consolas"/>
+          <w:color w:val="808080"/>
+          <w:lang w:val="en-US"/>
+        </w:rPr>
+        <w:br/>
+      </w:r>
+      <w:proofErr w:type="spellStart"/>
+      <w:r>
+        <w:rPr>
+          <w:rFonts w:ascii="Consolas" w:hAnsi="Consolas"/>
+          <w:color w:val="A9B7C6"/>
+          <w:lang w:val="en-US"/>
+        </w:rPr>
+        <w:t>InputPoints</w:t>
+      </w:r>
+      <w:proofErr w:type="spellEnd"/>
+      <w:r>
+        <w:rPr>
+          <w:rFonts w:ascii="Consolas" w:hAnsi="Consolas"/>
+          <w:color w:val="A9B7C6"/>
+          <w:lang w:val="en-US"/>
+        </w:rPr>
+        <w:t xml:space="preserve"> = </w:t>
+      </w:r>
+      <w:proofErr w:type="spellStart"/>
+      <w:r>
+        <w:rPr>
+          <w:rFonts w:ascii="Consolas" w:hAnsi="Consolas"/>
+          <w:color w:val="A9B7C6"/>
+          <w:lang w:val="en-US"/>
+        </w:rPr>
+        <w:t>arcpy.GetParameterAsText</w:t>
+      </w:r>
+      <w:proofErr w:type="spellEnd"/>
+      <w:r>
+        <w:rPr>
+          <w:rFonts w:ascii="Consolas" w:hAnsi="Consolas"/>
+          <w:color w:val="A9B7C6"/>
+          <w:lang w:val="en-US"/>
+        </w:rPr>
+        <w:t>(</w:t>
+      </w:r>
+      <w:r>
+        <w:rPr>
+          <w:rFonts w:ascii="Consolas" w:hAnsi="Consolas"/>
+          <w:color w:val="6897BB"/>
+          <w:lang w:val="en-US"/>
+        </w:rPr>
+        <w:t>0</w:t>
+      </w:r>
+      <w:r>
+        <w:rPr>
+          <w:rFonts w:ascii="Consolas" w:hAnsi="Consolas"/>
+          <w:color w:val="A9B7C6"/>
+          <w:lang w:val="en-US"/>
+        </w:rPr>
+        <w:t>)</w:t>
+      </w:r>
+      <w:r>
+        <w:rPr>
+          <w:rFonts w:ascii="Consolas" w:hAnsi="Consolas"/>
+          <w:color w:val="A9B7C6"/>
+          <w:lang w:val="en-US"/>
+        </w:rPr>
+        <w:br/>
+      </w:r>
+      <w:r>
+        <w:rPr>
+          <w:rFonts w:ascii="Consolas" w:hAnsi="Consolas"/>
+          <w:color w:val="A9B7C6"/>
+          <w:lang w:val="en-US"/>
+        </w:rPr>
+        <w:br/>
+        <w:t xml:space="preserve">Power = </w:t>
+      </w:r>
+      <w:proofErr w:type="spellStart"/>
+      <w:r>
+        <w:rPr>
+          <w:rFonts w:ascii="Consolas" w:hAnsi="Consolas"/>
+          <w:color w:val="A9B7C6"/>
+          <w:lang w:val="en-US"/>
+        </w:rPr>
+        <w:t>arcpy.GetParameterAsText</w:t>
+      </w:r>
+      <w:proofErr w:type="spellEnd"/>
+      <w:r>
+        <w:rPr>
+          <w:rFonts w:ascii="Consolas" w:hAnsi="Consolas"/>
+          <w:color w:val="A9B7C6"/>
+          <w:lang w:val="en-US"/>
+        </w:rPr>
+        <w:t>(</w:t>
+      </w:r>
+      <w:r>
+        <w:rPr>
+          <w:rFonts w:ascii="Consolas" w:hAnsi="Consolas"/>
+          <w:color w:val="6897BB"/>
+          <w:lang w:val="en-US"/>
+        </w:rPr>
+        <w:t>1</w:t>
+      </w:r>
+      <w:r>
+        <w:rPr>
+          <w:rFonts w:ascii="Consolas" w:hAnsi="Consolas"/>
+          <w:color w:val="A9B7C6"/>
+          <w:lang w:val="en-US"/>
+        </w:rPr>
+        <w:t>)</w:t>
+      </w:r>
+      <w:r>
+        <w:rPr>
+          <w:rFonts w:ascii="Consolas" w:hAnsi="Consolas"/>
+          <w:color w:val="A9B7C6"/>
+          <w:lang w:val="en-US"/>
+        </w:rPr>
+        <w:br/>
+      </w:r>
+      <w:r>
+        <w:rPr>
+          <w:rFonts w:ascii="Consolas" w:hAnsi="Consolas"/>
+          <w:color w:val="CC7832"/>
+          <w:lang w:val="en-US"/>
+        </w:rPr>
+        <w:t xml:space="preserve">if </w:t>
+      </w:r>
+      <w:r>
+        <w:rPr>
+          <w:rFonts w:ascii="Consolas" w:hAnsi="Consolas"/>
+          <w:color w:val="A9B7C6"/>
+          <w:lang w:val="en-US"/>
+        </w:rPr>
+        <w:t xml:space="preserve">Power == </w:t>
+      </w:r>
+      <w:r>
+        <w:rPr>
+          <w:rFonts w:ascii="Consolas" w:hAnsi="Consolas"/>
+          <w:color w:val="A5C261"/>
+          <w:lang w:val="en-US"/>
+        </w:rPr>
+        <w:t xml:space="preserve">'#' </w:t>
+      </w:r>
+      <w:r>
+        <w:rPr>
+          <w:rFonts w:ascii="Consolas" w:hAnsi="Consolas"/>
+          <w:color w:val="CC7832"/>
+          <w:lang w:val="en-US"/>
+        </w:rPr>
+        <w:t xml:space="preserve">or not </w:t>
+      </w:r>
+      <w:r>
+        <w:rPr>
+          <w:rFonts w:ascii="Consolas" w:hAnsi="Consolas"/>
+          <w:color w:val="A9B7C6"/>
+          <w:lang w:val="en-US"/>
+        </w:rPr>
+        <w:t>Power:</w:t>
+      </w:r>
+      <w:r>
+        <w:rPr>
+          <w:rFonts w:ascii="Consolas" w:hAnsi="Consolas"/>
+          <w:color w:val="A9B7C6"/>
+          <w:lang w:val="en-US"/>
+        </w:rPr>
+        <w:br/>
+        <w:t xml:space="preserve">    Power = </w:t>
+      </w:r>
+      <w:r>
+        <w:rPr>
+          <w:rFonts w:ascii="Consolas" w:hAnsi="Consolas"/>
+          <w:color w:val="A5C261"/>
+          <w:lang w:val="en-US"/>
+        </w:rPr>
+        <w:t xml:space="preserve">"2" </w:t>
+      </w:r>
+      <w:r>
+        <w:rPr>
+          <w:rFonts w:ascii="Consolas" w:hAnsi="Consolas"/>
+          <w:color w:val="808080"/>
+          <w:lang w:val="en-US"/>
+        </w:rPr>
+        <w:t># provide a default value if unspecified</w:t>
+      </w:r>
+      <w:r>
+        <w:rPr>
+          <w:rFonts w:ascii="Consolas" w:hAnsi="Consolas"/>
+          <w:color w:val="808080"/>
+          <w:lang w:val="en-US"/>
+        </w:rPr>
+        <w:br/>
+      </w:r>
+      <w:r>
+        <w:rPr>
+          <w:rFonts w:ascii="Consolas" w:hAnsi="Consolas"/>
+          <w:color w:val="808080"/>
+          <w:lang w:val="en-US"/>
+        </w:rPr>
+        <w:br/>
+      </w:r>
+      <w:r>
+        <w:rPr>
+          <w:rFonts w:ascii="Consolas" w:hAnsi="Consolas"/>
+          <w:color w:val="A9B7C6"/>
+          <w:lang w:val="en-US"/>
+        </w:rPr>
+        <w:lastRenderedPageBreak/>
+        <w:t xml:space="preserve">Reclassification = </w:t>
+      </w:r>
+      <w:proofErr w:type="spellStart"/>
+      <w:r>
+        <w:rPr>
+          <w:rFonts w:ascii="Consolas" w:hAnsi="Consolas"/>
+          <w:color w:val="A9B7C6"/>
+          <w:lang w:val="en-US"/>
+        </w:rPr>
+        <w:t>arcpy.GetParameterAsText</w:t>
+      </w:r>
+      <w:proofErr w:type="spellEnd"/>
+      <w:r>
+        <w:rPr>
+          <w:rFonts w:ascii="Consolas" w:hAnsi="Consolas"/>
+          <w:color w:val="A9B7C6"/>
+          <w:lang w:val="en-US"/>
+        </w:rPr>
+        <w:t>(</w:t>
+      </w:r>
+      <w:r>
+        <w:rPr>
+          <w:rFonts w:ascii="Consolas" w:hAnsi="Consolas"/>
+          <w:color w:val="6897BB"/>
+          <w:lang w:val="en-US"/>
+        </w:rPr>
+        <w:t>2</w:t>
+      </w:r>
+      <w:r>
+        <w:rPr>
+          <w:rFonts w:ascii="Consolas" w:hAnsi="Consolas"/>
+          <w:color w:val="A9B7C6"/>
+          <w:lang w:val="en-US"/>
+        </w:rPr>
+        <w:t>)</w:t>
+      </w:r>
+      <w:r>
+        <w:rPr>
+          <w:rFonts w:ascii="Consolas" w:hAnsi="Consolas"/>
+          <w:color w:val="A9B7C6"/>
+          <w:lang w:val="en-US"/>
+        </w:rPr>
+        <w:br/>
+      </w:r>
+      <w:r>
+        <w:rPr>
+          <w:rFonts w:ascii="Consolas" w:hAnsi="Consolas"/>
+          <w:color w:val="CC7832"/>
+          <w:lang w:val="en-US"/>
+        </w:rPr>
+        <w:t xml:space="preserve">if </w:t>
+      </w:r>
+      <w:r>
+        <w:rPr>
+          <w:rFonts w:ascii="Consolas" w:hAnsi="Consolas"/>
+          <w:color w:val="A9B7C6"/>
+          <w:lang w:val="en-US"/>
+        </w:rPr>
+        <w:t xml:space="preserve">Reclassification == </w:t>
+      </w:r>
+      <w:r>
+        <w:rPr>
+          <w:rFonts w:ascii="Consolas" w:hAnsi="Consolas"/>
+          <w:color w:val="A5C261"/>
+          <w:lang w:val="en-US"/>
+        </w:rPr>
+        <w:t xml:space="preserve">'#' </w:t>
+      </w:r>
+      <w:r>
+        <w:rPr>
+          <w:rFonts w:ascii="Consolas" w:hAnsi="Consolas"/>
+          <w:color w:val="CC7832"/>
+          <w:lang w:val="en-US"/>
+        </w:rPr>
+        <w:t xml:space="preserve">or not </w:t>
+      </w:r>
+      <w:r>
+        <w:rPr>
+          <w:rFonts w:ascii="Consolas" w:hAnsi="Consolas"/>
+          <w:color w:val="A9B7C6"/>
+          <w:lang w:val="en-US"/>
+        </w:rPr>
+        <w:t>Reclassification:</w:t>
+      </w:r>
+      <w:r>
+        <w:rPr>
+          <w:rFonts w:ascii="Consolas" w:hAnsi="Consolas"/>
+          <w:color w:val="A9B7C6"/>
+          <w:lang w:val="en-US"/>
+        </w:rPr>
+        <w:br/>
+        <w:t xml:space="preserve">    Reclassification = </w:t>
+      </w:r>
+      <w:r>
+        <w:rPr>
+          <w:rFonts w:ascii="Consolas" w:hAnsi="Consolas"/>
+          <w:color w:val="A5C261"/>
+          <w:lang w:val="en-US"/>
+        </w:rPr>
+        <w:t xml:space="preserve">"0 30000 1;30000 60000 2;60000 90000 3;90000 120000 4" </w:t>
+      </w:r>
+      <w:r>
+        <w:rPr>
+          <w:rFonts w:ascii="Consolas" w:hAnsi="Consolas"/>
+          <w:color w:val="808080"/>
+          <w:lang w:val="en-US"/>
+        </w:rPr>
+        <w:t># provide a default value if unspecified</w:t>
+      </w:r>
+      <w:r>
+        <w:rPr>
+          <w:rFonts w:ascii="Consolas" w:hAnsi="Consolas"/>
+          <w:color w:val="808080"/>
+          <w:lang w:val="en-US"/>
+        </w:rPr>
+        <w:br/>
+      </w:r>
+      <w:r>
+        <w:rPr>
+          <w:rFonts w:ascii="Consolas" w:hAnsi="Consolas"/>
+          <w:color w:val="808080"/>
+          <w:lang w:val="en-US"/>
+        </w:rPr>
+        <w:br/>
+      </w:r>
+      <w:proofErr w:type="spellStart"/>
+      <w:r>
+        <w:rPr>
+          <w:rFonts w:ascii="Consolas" w:hAnsi="Consolas"/>
+          <w:color w:val="A9B7C6"/>
+          <w:lang w:val="en-US"/>
+        </w:rPr>
+        <w:t>Clip_Features</w:t>
+      </w:r>
+      <w:proofErr w:type="spellEnd"/>
+      <w:r>
+        <w:rPr>
+          <w:rFonts w:ascii="Consolas" w:hAnsi="Consolas"/>
+          <w:color w:val="A9B7C6"/>
+          <w:lang w:val="en-US"/>
+        </w:rPr>
+        <w:t xml:space="preserve"> = </w:t>
+      </w:r>
+      <w:proofErr w:type="spellStart"/>
+      <w:r>
+        <w:rPr>
+          <w:rFonts w:ascii="Consolas" w:hAnsi="Consolas"/>
+          <w:color w:val="A9B7C6"/>
+          <w:lang w:val="en-US"/>
+        </w:rPr>
+        <w:t>arcpy.GetParameterAsText</w:t>
+      </w:r>
+      <w:proofErr w:type="spellEnd"/>
+      <w:r>
+        <w:rPr>
+          <w:rFonts w:ascii="Consolas" w:hAnsi="Consolas"/>
+          <w:color w:val="A9B7C6"/>
+          <w:lang w:val="en-US"/>
+        </w:rPr>
+        <w:t>(</w:t>
+      </w:r>
+      <w:r>
+        <w:rPr>
+          <w:rFonts w:ascii="Consolas" w:hAnsi="Consolas"/>
+          <w:color w:val="6897BB"/>
+          <w:lang w:val="en-US"/>
+        </w:rPr>
+        <w:t>3</w:t>
+      </w:r>
+      <w:r>
+        <w:rPr>
+          <w:rFonts w:ascii="Consolas" w:hAnsi="Consolas"/>
+          <w:color w:val="A9B7C6"/>
+          <w:lang w:val="en-US"/>
+        </w:rPr>
+        <w:t>)</w:t>
+      </w:r>
+      <w:r>
+        <w:rPr>
+          <w:rFonts w:ascii="Consolas" w:hAnsi="Consolas"/>
+          <w:color w:val="A9B7C6"/>
+          <w:lang w:val="en-US"/>
+        </w:rPr>
+        <w:br/>
+      </w:r>
+      <w:r>
+        <w:rPr>
+          <w:rFonts w:ascii="Consolas" w:hAnsi="Consolas"/>
+          <w:color w:val="A9B7C6"/>
+          <w:lang w:val="en-US"/>
+        </w:rPr>
+        <w:br/>
+      </w:r>
+      <w:proofErr w:type="spellStart"/>
+      <w:r>
+        <w:rPr>
+          <w:rFonts w:ascii="Consolas" w:hAnsi="Consolas"/>
+          <w:color w:val="A9B7C6"/>
+          <w:lang w:val="en-US"/>
+        </w:rPr>
+        <w:t>Output_Feature_Class</w:t>
+      </w:r>
+      <w:proofErr w:type="spellEnd"/>
+      <w:r>
+        <w:rPr>
+          <w:rFonts w:ascii="Consolas" w:hAnsi="Consolas"/>
+          <w:color w:val="A9B7C6"/>
+          <w:lang w:val="en-US"/>
+        </w:rPr>
+        <w:t xml:space="preserve"> = </w:t>
+      </w:r>
+      <w:proofErr w:type="spellStart"/>
+      <w:r>
+        <w:rPr>
+          <w:rFonts w:ascii="Consolas" w:hAnsi="Consolas"/>
+          <w:color w:val="A9B7C6"/>
+          <w:lang w:val="en-US"/>
+        </w:rPr>
+        <w:t>arcpy.GetParameterAsText</w:t>
+      </w:r>
+      <w:proofErr w:type="spellEnd"/>
+      <w:r>
+        <w:rPr>
+          <w:rFonts w:ascii="Consolas" w:hAnsi="Consolas"/>
+          <w:color w:val="A9B7C6"/>
+          <w:lang w:val="en-US"/>
+        </w:rPr>
+        <w:t>(</w:t>
+      </w:r>
+      <w:r>
+        <w:rPr>
+          <w:rFonts w:ascii="Consolas" w:hAnsi="Consolas"/>
+          <w:color w:val="6897BB"/>
+          <w:lang w:val="en-US"/>
+        </w:rPr>
+        <w:t>4</w:t>
+      </w:r>
+      <w:r>
+        <w:rPr>
+          <w:rFonts w:ascii="Consolas" w:hAnsi="Consolas"/>
+          <w:color w:val="A9B7C6"/>
+          <w:lang w:val="en-US"/>
+        </w:rPr>
+        <w:t>)</w:t>
+      </w:r>
+      <w:r>
+        <w:rPr>
+          <w:rFonts w:ascii="Consolas" w:hAnsi="Consolas"/>
+          <w:color w:val="A9B7C6"/>
+          <w:lang w:val="en-US"/>
+        </w:rPr>
+        <w:br/>
+      </w:r>
+      <w:r>
+        <w:rPr>
+          <w:rFonts w:ascii="Consolas" w:hAnsi="Consolas"/>
+          <w:color w:val="A9B7C6"/>
+          <w:lang w:val="en-US"/>
+        </w:rPr>
+        <w:br/>
+      </w:r>
+      <w:r>
+        <w:rPr>
+          <w:rFonts w:ascii="Consolas" w:hAnsi="Consolas"/>
+          <w:color w:val="A9B7C6"/>
+          <w:lang w:val="en-US"/>
+        </w:rPr>
+        <w:br/>
+      </w:r>
+      <w:r>
+        <w:rPr>
+          <w:rFonts w:ascii="Consolas" w:hAnsi="Consolas"/>
+          <w:color w:val="808080"/>
+          <w:lang w:val="en-US"/>
+        </w:rPr>
+        <w:t># Process: IDW</w:t>
+      </w:r>
+      <w:r>
+        <w:rPr>
+          <w:rFonts w:ascii="Consolas" w:hAnsi="Consolas"/>
+          <w:color w:val="808080"/>
+          <w:lang w:val="en-US"/>
+        </w:rPr>
+        <w:br/>
+      </w:r>
+      <w:proofErr w:type="spellStart"/>
+      <w:r>
+        <w:rPr>
+          <w:rFonts w:ascii="Consolas" w:hAnsi="Consolas"/>
+          <w:color w:val="A9B7C6"/>
+          <w:lang w:val="en-US"/>
+        </w:rPr>
+        <w:t>arcpy.gp.Idw_sa</w:t>
+      </w:r>
+      <w:proofErr w:type="spellEnd"/>
+      <w:r>
+        <w:rPr>
+          <w:rFonts w:ascii="Consolas" w:hAnsi="Consolas"/>
+          <w:color w:val="A9B7C6"/>
+          <w:lang w:val="en-US"/>
+        </w:rPr>
+        <w:t>(</w:t>
+      </w:r>
+      <w:proofErr w:type="spellStart"/>
+      <w:r>
+        <w:rPr>
+          <w:rFonts w:ascii="Consolas" w:hAnsi="Consolas"/>
+          <w:color w:val="A9B7C6"/>
+          <w:lang w:val="en-US"/>
+        </w:rPr>
+        <w:t>InputPoints</w:t>
+      </w:r>
+      <w:proofErr w:type="spellEnd"/>
+      <w:r>
+        <w:rPr>
+          <w:rFonts w:ascii="Consolas" w:hAnsi="Consolas"/>
+          <w:color w:val="CC7832"/>
+          <w:lang w:val="en-US"/>
+        </w:rPr>
+        <w:t xml:space="preserve">, </w:t>
+      </w:r>
+      <w:r>
+        <w:rPr>
+          <w:rFonts w:ascii="Consolas" w:hAnsi="Consolas"/>
+          <w:color w:val="A5C261"/>
+          <w:lang w:val="en-US"/>
+        </w:rPr>
+        <w:t>"RASTERVALU"</w:t>
+      </w:r>
+      <w:r>
+        <w:rPr>
+          <w:rFonts w:ascii="Consolas" w:hAnsi="Consolas"/>
+          <w:color w:val="CC7832"/>
+          <w:lang w:val="en-US"/>
+        </w:rPr>
+        <w:t xml:space="preserve">, </w:t>
+      </w:r>
+      <w:r>
+        <w:rPr>
+          <w:rFonts w:ascii="Consolas" w:hAnsi="Consolas"/>
+          <w:color w:val="A5C261"/>
+          <w:lang w:val="en-US"/>
+        </w:rPr>
+        <w:t>"Idw_shp2"</w:t>
+      </w:r>
+      <w:r>
+        <w:rPr>
+          <w:rFonts w:ascii="Consolas" w:hAnsi="Consolas"/>
+          <w:color w:val="CC7832"/>
+          <w:lang w:val="en-US"/>
+        </w:rPr>
+        <w:t xml:space="preserve">, </w:t>
+      </w:r>
+      <w:r>
+        <w:rPr>
+          <w:rFonts w:ascii="Consolas" w:hAnsi="Consolas"/>
+          <w:color w:val="A5C261"/>
+          <w:lang w:val="en-US"/>
+        </w:rPr>
+        <w:t>""</w:t>
+      </w:r>
+      <w:r>
+        <w:rPr>
+          <w:rFonts w:ascii="Consolas" w:hAnsi="Consolas"/>
+          <w:color w:val="CC7832"/>
+          <w:lang w:val="en-US"/>
+        </w:rPr>
+        <w:t xml:space="preserve">, </w:t>
+      </w:r>
+      <w:r>
+        <w:rPr>
+          <w:rFonts w:ascii="Consolas" w:hAnsi="Consolas"/>
+          <w:color w:val="A9B7C6"/>
+          <w:lang w:val="en-US"/>
+        </w:rPr>
+        <w:t>Power</w:t>
+      </w:r>
+      <w:r>
+        <w:rPr>
+          <w:rFonts w:ascii="Consolas" w:hAnsi="Consolas"/>
+          <w:color w:val="CC7832"/>
+          <w:lang w:val="en-US"/>
+        </w:rPr>
+        <w:t xml:space="preserve">, </w:t>
+      </w:r>
+      <w:r>
+        <w:rPr>
+          <w:rFonts w:ascii="Consolas" w:hAnsi="Consolas"/>
+          <w:color w:val="A5C261"/>
+          <w:lang w:val="en-US"/>
+        </w:rPr>
+        <w:t>"VARIABLE 12"</w:t>
+      </w:r>
+      <w:r>
+        <w:rPr>
+          <w:rFonts w:ascii="Consolas" w:hAnsi="Consolas"/>
+          <w:color w:val="CC7832"/>
+          <w:lang w:val="en-US"/>
+        </w:rPr>
+        <w:t xml:space="preserve">, </w:t>
+      </w:r>
+      <w:r>
+        <w:rPr>
+          <w:rFonts w:ascii="Consolas" w:hAnsi="Consolas"/>
+          <w:color w:val="A5C261"/>
+          <w:lang w:val="en-US"/>
+        </w:rPr>
+        <w:t>""</w:t>
+      </w:r>
+      <w:r>
+        <w:rPr>
+          <w:rFonts w:ascii="Consolas" w:hAnsi="Consolas"/>
+          <w:color w:val="A9B7C6"/>
+          <w:lang w:val="en-US"/>
+        </w:rPr>
+        <w:t>)</w:t>
+      </w:r>
+      <w:r>
+        <w:rPr>
+          <w:rFonts w:ascii="Consolas" w:hAnsi="Consolas"/>
+          <w:color w:val="A9B7C6"/>
+          <w:lang w:val="en-US"/>
+        </w:rPr>
+        <w:br/>
+      </w:r>
+      <w:r>
+        <w:rPr>
+          <w:rFonts w:ascii="Consolas" w:hAnsi="Consolas"/>
+          <w:color w:val="A9B7C6"/>
+          <w:lang w:val="en-US"/>
+        </w:rPr>
+        <w:br/>
+      </w:r>
+      <w:r>
+        <w:rPr>
+          <w:rFonts w:ascii="Consolas" w:hAnsi="Consolas"/>
+          <w:color w:val="808080"/>
+          <w:lang w:val="en-US"/>
+        </w:rPr>
+        <w:t># Process: Reclassify</w:t>
+      </w:r>
+      <w:r>
+        <w:rPr>
+          <w:rFonts w:ascii="Consolas" w:hAnsi="Consolas"/>
+          <w:color w:val="808080"/>
+          <w:lang w:val="en-US"/>
+        </w:rPr>
+        <w:br/>
+      </w:r>
+      <w:proofErr w:type="spellStart"/>
+      <w:r>
+        <w:rPr>
+          <w:rFonts w:ascii="Consolas" w:hAnsi="Consolas"/>
+          <w:color w:val="A9B7C6"/>
+          <w:lang w:val="en-US"/>
+        </w:rPr>
+        <w:t>arcpy.gp.Reclassify_sa</w:t>
+      </w:r>
+      <w:proofErr w:type="spellEnd"/>
+      <w:r>
+        <w:rPr>
+          <w:rFonts w:ascii="Consolas" w:hAnsi="Consolas"/>
+          <w:color w:val="A9B7C6"/>
+          <w:lang w:val="en-US"/>
+        </w:rPr>
+        <w:t>(</w:t>
+      </w:r>
+      <w:r>
+        <w:rPr>
+          <w:rFonts w:ascii="Consolas" w:hAnsi="Consolas"/>
+          <w:color w:val="A5C261"/>
+          <w:lang w:val="en-US"/>
+        </w:rPr>
+        <w:t>"Idw_shp2"</w:t>
+      </w:r>
+      <w:r>
+        <w:rPr>
+          <w:rFonts w:ascii="Consolas" w:hAnsi="Consolas"/>
+          <w:color w:val="CC7832"/>
+          <w:lang w:val="en-US"/>
+        </w:rPr>
+        <w:t xml:space="preserve">, </w:t>
+      </w:r>
+      <w:r>
+        <w:rPr>
+          <w:rFonts w:ascii="Consolas" w:hAnsi="Consolas"/>
+          <w:color w:val="A5C261"/>
+          <w:lang w:val="en-US"/>
+        </w:rPr>
+        <w:t>"VALUE"</w:t>
+      </w:r>
+      <w:r>
+        <w:rPr>
+          <w:rFonts w:ascii="Consolas" w:hAnsi="Consolas"/>
+          <w:color w:val="CC7832"/>
+          <w:lang w:val="en-US"/>
+        </w:rPr>
+        <w:t xml:space="preserve">, </w:t>
+      </w:r>
+      <w:r>
+        <w:rPr>
+          <w:rFonts w:ascii="Consolas" w:hAnsi="Consolas"/>
+          <w:color w:val="A9B7C6"/>
+          <w:lang w:val="en-US"/>
+        </w:rPr>
+        <w:t>Reclassification</w:t>
+      </w:r>
+      <w:r>
+        <w:rPr>
+          <w:rFonts w:ascii="Consolas" w:hAnsi="Consolas"/>
+          <w:color w:val="CC7832"/>
+          <w:lang w:val="en-US"/>
+        </w:rPr>
+        <w:t xml:space="preserve">, </w:t>
+      </w:r>
+      <w:r>
+        <w:rPr>
+          <w:rFonts w:ascii="Consolas" w:hAnsi="Consolas"/>
+          <w:color w:val="A5C261"/>
+          <w:lang w:val="en-US"/>
+        </w:rPr>
+        <w:t>"</w:t>
+      </w:r>
+      <w:proofErr w:type="spellStart"/>
+      <w:r>
+        <w:rPr>
+          <w:rFonts w:ascii="Consolas" w:hAnsi="Consolas"/>
+          <w:color w:val="A5C261"/>
+          <w:lang w:val="en-US"/>
+        </w:rPr>
+        <w:t>Output_raster</w:t>
+      </w:r>
+      <w:proofErr w:type="spellEnd"/>
+      <w:r>
+        <w:rPr>
+          <w:rFonts w:ascii="Consolas" w:hAnsi="Consolas"/>
+          <w:color w:val="A5C261"/>
+          <w:lang w:val="en-US"/>
+        </w:rPr>
+        <w:t>_"</w:t>
+      </w:r>
+      <w:r>
+        <w:rPr>
+          <w:rFonts w:ascii="Consolas" w:hAnsi="Consolas"/>
+          <w:color w:val="CC7832"/>
+          <w:lang w:val="en-US"/>
+        </w:rPr>
+        <w:t xml:space="preserve">, </w:t>
+      </w:r>
+      <w:r>
+        <w:rPr>
+          <w:rFonts w:ascii="Consolas" w:hAnsi="Consolas"/>
+          <w:color w:val="A5C261"/>
+          <w:lang w:val="en-US"/>
+        </w:rPr>
+        <w:t>"DATA"</w:t>
+      </w:r>
+      <w:r>
+        <w:rPr>
+          <w:rFonts w:ascii="Consolas" w:hAnsi="Consolas"/>
+          <w:color w:val="A9B7C6"/>
+          <w:lang w:val="en-US"/>
+        </w:rPr>
+        <w:t>)</w:t>
+      </w:r>
+      <w:r>
+        <w:rPr>
+          <w:rFonts w:ascii="Consolas" w:hAnsi="Consolas"/>
+          <w:color w:val="A9B7C6"/>
+          <w:lang w:val="en-US"/>
+        </w:rPr>
+        <w:br/>
+      </w:r>
+      <w:r>
+        <w:rPr>
+          <w:rFonts w:ascii="Consolas" w:hAnsi="Consolas"/>
+          <w:color w:val="A9B7C6"/>
+          <w:lang w:val="en-US"/>
+        </w:rPr>
+        <w:br/>
+      </w:r>
+      <w:r>
+        <w:rPr>
+          <w:rFonts w:ascii="Consolas" w:hAnsi="Consolas"/>
+          <w:color w:val="808080"/>
+          <w:lang w:val="en-US"/>
+        </w:rPr>
+        <w:t># Process: Raster to Polygon</w:t>
+      </w:r>
+      <w:r>
+        <w:rPr>
+          <w:rFonts w:ascii="Consolas" w:hAnsi="Consolas"/>
+          <w:color w:val="808080"/>
+          <w:lang w:val="en-US"/>
+        </w:rPr>
+        <w:br/>
+      </w:r>
+      <w:proofErr w:type="spellStart"/>
+      <w:r>
+        <w:rPr>
+          <w:rFonts w:ascii="Consolas" w:hAnsi="Consolas"/>
+          <w:color w:val="A9B7C6"/>
+          <w:lang w:val="en-US"/>
+        </w:rPr>
+        <w:t>arcpy.RasterToPolygon_conversion</w:t>
+      </w:r>
+      <w:proofErr w:type="spellEnd"/>
+      <w:r>
+        <w:rPr>
+          <w:rFonts w:ascii="Consolas" w:hAnsi="Consolas"/>
+          <w:color w:val="A9B7C6"/>
+          <w:lang w:val="en-US"/>
+        </w:rPr>
+        <w:t>(</w:t>
+      </w:r>
+      <w:r>
+        <w:rPr>
+          <w:rFonts w:ascii="Consolas" w:hAnsi="Consolas"/>
+          <w:color w:val="A5C261"/>
+          <w:lang w:val="en-US"/>
+        </w:rPr>
+        <w:t>"</w:t>
+      </w:r>
+      <w:proofErr w:type="spellStart"/>
+      <w:r>
+        <w:rPr>
+          <w:rFonts w:ascii="Consolas" w:hAnsi="Consolas"/>
+          <w:color w:val="A5C261"/>
+          <w:lang w:val="en-US"/>
+        </w:rPr>
+        <w:t>Output_raster</w:t>
+      </w:r>
+      <w:proofErr w:type="spellEnd"/>
+      <w:r>
+        <w:rPr>
+          <w:rFonts w:ascii="Consolas" w:hAnsi="Consolas"/>
+          <w:color w:val="A5C261"/>
+          <w:lang w:val="en-US"/>
+        </w:rPr>
+        <w:t>_"</w:t>
+      </w:r>
+      <w:r>
+        <w:rPr>
+          <w:rFonts w:ascii="Consolas" w:hAnsi="Consolas"/>
+          <w:color w:val="CC7832"/>
+          <w:lang w:val="en-US"/>
+        </w:rPr>
+        <w:t xml:space="preserve">, </w:t>
+      </w:r>
+      <w:r>
+        <w:rPr>
+          <w:rFonts w:ascii="Consolas" w:hAnsi="Consolas"/>
+          <w:color w:val="A5C261"/>
+          <w:lang w:val="en-US"/>
+        </w:rPr>
+        <w:t>"</w:t>
+      </w:r>
+      <w:proofErr w:type="spellStart"/>
+      <w:r>
+        <w:rPr>
+          <w:rFonts w:ascii="Consolas" w:hAnsi="Consolas"/>
+          <w:color w:val="A5C261"/>
+          <w:lang w:val="en-US"/>
+        </w:rPr>
+        <w:t>PolygonRe</w:t>
+      </w:r>
+      <w:proofErr w:type="spellEnd"/>
+      <w:r>
+        <w:rPr>
+          <w:rFonts w:ascii="Consolas" w:hAnsi="Consolas"/>
+          <w:color w:val="A5C261"/>
+          <w:lang w:val="en-US"/>
+        </w:rPr>
+        <w:t>"</w:t>
+      </w:r>
+      <w:r>
+        <w:rPr>
+          <w:rFonts w:ascii="Consolas" w:hAnsi="Consolas"/>
+          <w:color w:val="CC7832"/>
+          <w:lang w:val="en-US"/>
+        </w:rPr>
+        <w:t xml:space="preserve">, </w:t>
+      </w:r>
+      <w:r>
+        <w:rPr>
+          <w:rFonts w:ascii="Consolas" w:hAnsi="Consolas"/>
+          <w:color w:val="A5C261"/>
+          <w:lang w:val="en-US"/>
+        </w:rPr>
+        <w:t>"SIMPLIFY"</w:t>
+      </w:r>
+      <w:r>
+        <w:rPr>
+          <w:rFonts w:ascii="Consolas" w:hAnsi="Consolas"/>
+          <w:color w:val="CC7832"/>
+          <w:lang w:val="en-US"/>
+        </w:rPr>
+        <w:t xml:space="preserve">, </w:t>
+      </w:r>
+      <w:r>
+        <w:rPr>
+          <w:rFonts w:ascii="Consolas" w:hAnsi="Consolas"/>
+          <w:color w:val="A5C261"/>
+          <w:lang w:val="en-US"/>
+        </w:rPr>
+        <w:t>"VALUE"</w:t>
+      </w:r>
+      <w:r>
+        <w:rPr>
+          <w:rFonts w:ascii="Consolas" w:hAnsi="Consolas"/>
+          <w:color w:val="A9B7C6"/>
+          <w:lang w:val="en-US"/>
+        </w:rPr>
+        <w:t>)</w:t>
+      </w:r>
+      <w:r>
+        <w:rPr>
+          <w:rFonts w:ascii="Consolas" w:hAnsi="Consolas"/>
+          <w:color w:val="A9B7C6"/>
+          <w:lang w:val="en-US"/>
+        </w:rPr>
+        <w:br/>
+      </w:r>
+      <w:r>
+        <w:rPr>
+          <w:rFonts w:ascii="Consolas" w:hAnsi="Consolas"/>
+          <w:color w:val="A9B7C6"/>
+          <w:lang w:val="en-US"/>
+        </w:rPr>
+        <w:br/>
+      </w:r>
+      <w:r>
+        <w:rPr>
+          <w:rFonts w:ascii="Consolas" w:hAnsi="Consolas"/>
+          <w:color w:val="808080"/>
+          <w:lang w:val="en-US"/>
+        </w:rPr>
+        <w:t># Process: Clip</w:t>
+      </w:r>
+      <w:r>
+        <w:rPr>
+          <w:rFonts w:ascii="Consolas" w:hAnsi="Consolas"/>
+          <w:color w:val="808080"/>
+          <w:lang w:val="en-US"/>
+        </w:rPr>
+        <w:br/>
+      </w:r>
+      <w:proofErr w:type="spellStart"/>
+      <w:r>
+        <w:rPr>
+          <w:rFonts w:ascii="Consolas" w:hAnsi="Consolas"/>
+          <w:color w:val="A9B7C6"/>
+          <w:lang w:val="en-US"/>
+        </w:rPr>
+        <w:t>arcpy.Clip_analysis</w:t>
+      </w:r>
+      <w:proofErr w:type="spellEnd"/>
+      <w:r>
+        <w:rPr>
+          <w:rFonts w:ascii="Consolas" w:hAnsi="Consolas"/>
+          <w:color w:val="A9B7C6"/>
+          <w:lang w:val="en-US"/>
+        </w:rPr>
+        <w:t>(</w:t>
+      </w:r>
+      <w:r>
+        <w:rPr>
+          <w:rFonts w:ascii="Consolas" w:hAnsi="Consolas"/>
+          <w:color w:val="A5C261"/>
+          <w:lang w:val="en-US"/>
+        </w:rPr>
+        <w:t>"</w:t>
+      </w:r>
+      <w:proofErr w:type="spellStart"/>
+      <w:r>
+        <w:rPr>
+          <w:rFonts w:ascii="Consolas" w:hAnsi="Consolas"/>
+          <w:color w:val="A5C261"/>
+          <w:lang w:val="en-US"/>
+        </w:rPr>
+        <w:t>PolygonRe</w:t>
+      </w:r>
+      <w:proofErr w:type="spellEnd"/>
+      <w:r>
+        <w:rPr>
+          <w:rFonts w:ascii="Consolas" w:hAnsi="Consolas"/>
+          <w:color w:val="A5C261"/>
+          <w:lang w:val="en-US"/>
+        </w:rPr>
+        <w:t>"</w:t>
+      </w:r>
+      <w:r>
+        <w:rPr>
+          <w:rFonts w:ascii="Consolas" w:hAnsi="Consolas"/>
+          <w:color w:val="CC7832"/>
+          <w:lang w:val="en-US"/>
+        </w:rPr>
+        <w:t xml:space="preserve">, </w:t>
+      </w:r>
+      <w:proofErr w:type="spellStart"/>
+      <w:r>
+        <w:rPr>
+          <w:rFonts w:ascii="Consolas" w:hAnsi="Consolas"/>
+          <w:color w:val="A9B7C6"/>
+          <w:lang w:val="en-US"/>
+        </w:rPr>
+        <w:t>Clip_Features</w:t>
+      </w:r>
+      <w:proofErr w:type="spellEnd"/>
+      <w:r>
+        <w:rPr>
+          <w:rFonts w:ascii="Consolas" w:hAnsi="Consolas"/>
+          <w:color w:val="CC7832"/>
+          <w:lang w:val="en-US"/>
+        </w:rPr>
+        <w:t xml:space="preserve">, </w:t>
+      </w:r>
+      <w:proofErr w:type="spellStart"/>
+      <w:r>
+        <w:rPr>
+          <w:rFonts w:ascii="Consolas" w:hAnsi="Consolas"/>
+          <w:color w:val="A9B7C6"/>
+          <w:lang w:val="en-US"/>
+        </w:rPr>
+        <w:t>Output_Feature_Class</w:t>
+      </w:r>
+      <w:proofErr w:type="spellEnd"/>
+      <w:r>
+        <w:rPr>
+          <w:rFonts w:ascii="Consolas" w:hAnsi="Consolas"/>
+          <w:color w:val="CC7832"/>
+          <w:lang w:val="en-US"/>
+        </w:rPr>
+        <w:t xml:space="preserve">, </w:t>
+      </w:r>
+      <w:r>
+        <w:rPr>
+          <w:rFonts w:ascii="Consolas" w:hAnsi="Consolas"/>
+          <w:color w:val="A5C261"/>
+          <w:lang w:val="en-US"/>
+        </w:rPr>
+        <w:t>""</w:t>
+      </w:r>
+      <w:r>
+        <w:rPr>
+          <w:rFonts w:ascii="Consolas" w:hAnsi="Consolas"/>
+          <w:color w:val="A9B7C6"/>
+          <w:lang w:val="en-US"/>
+        </w:rPr>
+        <w:t>)</w:t>
+      </w:r>
+    </w:p>
+    <w:p>
+      <w:pPr>
+        <w:numPr>
+          <w:ilvl w:val="0"/>
+          <w:numId w:val="4"/>
+        </w:numPr>
+        <w:spacing w:before="100" w:beforeAutospacing="1" w:after="100" w:afterAutospacing="1"/>
+        <w:jc w:val="both"/>
+      </w:pPr>
       <w:r>
         <w:rPr>
           <w:lang w:val="uk-UA"/>
@@ -8676,6 +9902,1120 @@
           <w:lang w:val="uk-UA"/>
         </w:rPr>
         <w:t xml:space="preserve">. </w:t>
+      </w:r>
+    </w:p>
+    <w:p>
+      <w:pPr>
+        <w:shd w:val="clear" w:color="auto" w:fill="2B2B2B"/>
+        <w:tabs>
+          <w:tab w:val="left" w:pos="916"/>
+          <w:tab w:val="left" w:pos="1832"/>
+          <w:tab w:val="left" w:pos="2748"/>
+          <w:tab w:val="left" w:pos="3664"/>
+          <w:tab w:val="left" w:pos="4580"/>
+          <w:tab w:val="left" w:pos="5496"/>
+          <w:tab w:val="left" w:pos="6412"/>
+          <w:tab w:val="left" w:pos="7328"/>
+          <w:tab w:val="left" w:pos="8244"/>
+          <w:tab w:val="left" w:pos="9160"/>
+          <w:tab w:val="left" w:pos="10076"/>
+          <w:tab w:val="left" w:pos="10992"/>
+          <w:tab w:val="left" w:pos="11908"/>
+          <w:tab w:val="left" w:pos="12824"/>
+          <w:tab w:val="left" w:pos="13740"/>
+          <w:tab w:val="left" w:pos="14656"/>
+        </w:tabs>
+        <w:rPr>
+          <w:rFonts w:ascii="Consolas" w:hAnsi="Consolas" w:cs="Courier New"/>
+          <w:color w:val="A9B7C6"/>
+          <w:sz w:val="20"/>
+          <w:szCs w:val="20"/>
+          <w:lang w:val="uk-UA" w:eastAsia="uk-UA"/>
+        </w:rPr>
+      </w:pPr>
+      <w:proofErr w:type="spellStart"/>
+      <w:r>
+        <w:rPr>
+          <w:rFonts w:ascii="Consolas" w:hAnsi="Consolas" w:cs="Courier New"/>
+          <w:color w:val="CC7832"/>
+          <w:sz w:val="20"/>
+          <w:szCs w:val="20"/>
+          <w:lang w:val="uk-UA" w:eastAsia="uk-UA"/>
+        </w:rPr>
+        <w:t>import</w:t>
+      </w:r>
+      <w:proofErr w:type="spellEnd"/>
+      <w:r>
+        <w:rPr>
+          <w:rFonts w:ascii="Consolas" w:hAnsi="Consolas" w:cs="Courier New"/>
+          <w:color w:val="CC7832"/>
+          <w:sz w:val="20"/>
+          <w:szCs w:val="20"/>
+          <w:lang w:val="uk-UA" w:eastAsia="uk-UA"/>
+        </w:rPr>
+        <w:t xml:space="preserve"> </w:t>
+      </w:r>
+      <w:proofErr w:type="spellStart"/>
+      <w:r>
+        <w:rPr>
+          <w:rFonts w:ascii="Consolas" w:hAnsi="Consolas" w:cs="Courier New"/>
+          <w:color w:val="A9B7C6"/>
+          <w:sz w:val="20"/>
+          <w:szCs w:val="20"/>
+          <w:lang w:val="uk-UA" w:eastAsia="uk-UA"/>
+        </w:rPr>
+        <w:t>arcpy</w:t>
+      </w:r>
+      <w:proofErr w:type="spellEnd"/>
+      <w:r>
+        <w:rPr>
+          <w:rFonts w:ascii="Consolas" w:hAnsi="Consolas" w:cs="Courier New"/>
+          <w:color w:val="A9B7C6"/>
+          <w:sz w:val="20"/>
+          <w:szCs w:val="20"/>
+          <w:lang w:val="uk-UA" w:eastAsia="uk-UA"/>
+        </w:rPr>
+        <w:br/>
+      </w:r>
+      <w:proofErr w:type="spellStart"/>
+      <w:r>
+        <w:rPr>
+          <w:rFonts w:ascii="Consolas" w:hAnsi="Consolas" w:cs="Courier New"/>
+          <w:color w:val="A9B7C6"/>
+          <w:sz w:val="20"/>
+          <w:szCs w:val="20"/>
+          <w:lang w:val="uk-UA" w:eastAsia="uk-UA"/>
+        </w:rPr>
+        <w:t>arcpy.env.overwriteOutput</w:t>
+      </w:r>
+      <w:proofErr w:type="spellEnd"/>
+      <w:r>
+        <w:rPr>
+          <w:rFonts w:ascii="Consolas" w:hAnsi="Consolas" w:cs="Courier New"/>
+          <w:color w:val="A9B7C6"/>
+          <w:sz w:val="20"/>
+          <w:szCs w:val="20"/>
+          <w:lang w:val="uk-UA" w:eastAsia="uk-UA"/>
+        </w:rPr>
+        <w:t xml:space="preserve"> = </w:t>
+      </w:r>
+      <w:proofErr w:type="spellStart"/>
+      <w:r>
+        <w:rPr>
+          <w:rFonts w:ascii="Consolas" w:hAnsi="Consolas" w:cs="Courier New"/>
+          <w:color w:val="8888C6"/>
+          <w:sz w:val="20"/>
+          <w:szCs w:val="20"/>
+          <w:lang w:val="uk-UA" w:eastAsia="uk-UA"/>
+        </w:rPr>
+        <w:t>True</w:t>
+      </w:r>
+      <w:proofErr w:type="spellEnd"/>
+      <w:r>
+        <w:rPr>
+          <w:rFonts w:ascii="Consolas" w:hAnsi="Consolas" w:cs="Courier New"/>
+          <w:color w:val="8888C6"/>
+          <w:sz w:val="20"/>
+          <w:szCs w:val="20"/>
+          <w:lang w:val="uk-UA" w:eastAsia="uk-UA"/>
+        </w:rPr>
+        <w:br/>
+      </w:r>
+      <w:proofErr w:type="spellStart"/>
+      <w:r>
+        <w:rPr>
+          <w:rFonts w:ascii="Consolas" w:hAnsi="Consolas" w:cs="Courier New"/>
+          <w:color w:val="A9B7C6"/>
+          <w:sz w:val="20"/>
+          <w:szCs w:val="20"/>
+          <w:lang w:val="uk-UA" w:eastAsia="uk-UA"/>
+        </w:rPr>
+        <w:t>inrast</w:t>
+      </w:r>
+      <w:proofErr w:type="spellEnd"/>
+      <w:r>
+        <w:rPr>
+          <w:rFonts w:ascii="Consolas" w:hAnsi="Consolas" w:cs="Courier New"/>
+          <w:color w:val="A9B7C6"/>
+          <w:sz w:val="20"/>
+          <w:szCs w:val="20"/>
+          <w:lang w:val="uk-UA" w:eastAsia="uk-UA"/>
+        </w:rPr>
+        <w:t xml:space="preserve"> = </w:t>
+      </w:r>
+      <w:proofErr w:type="spellStart"/>
+      <w:r>
+        <w:rPr>
+          <w:rFonts w:ascii="Consolas" w:hAnsi="Consolas" w:cs="Courier New"/>
+          <w:color w:val="A9B7C6"/>
+          <w:sz w:val="20"/>
+          <w:szCs w:val="20"/>
+          <w:lang w:val="uk-UA" w:eastAsia="uk-UA"/>
+        </w:rPr>
+        <w:t>arcpy.GetParameterAsText</w:t>
+      </w:r>
+      <w:proofErr w:type="spellEnd"/>
+      <w:r>
+        <w:rPr>
+          <w:rFonts w:ascii="Consolas" w:hAnsi="Consolas" w:cs="Courier New"/>
+          <w:color w:val="A9B7C6"/>
+          <w:sz w:val="20"/>
+          <w:szCs w:val="20"/>
+          <w:lang w:val="uk-UA" w:eastAsia="uk-UA"/>
+        </w:rPr>
+        <w:t>(</w:t>
+      </w:r>
+      <w:r>
+        <w:rPr>
+          <w:rFonts w:ascii="Consolas" w:hAnsi="Consolas" w:cs="Courier New"/>
+          <w:color w:val="6897BB"/>
+          <w:sz w:val="20"/>
+          <w:szCs w:val="20"/>
+          <w:lang w:val="uk-UA" w:eastAsia="uk-UA"/>
+        </w:rPr>
+        <w:t>0</w:t>
+      </w:r>
+      <w:r>
+        <w:rPr>
+          <w:rFonts w:ascii="Consolas" w:hAnsi="Consolas" w:cs="Courier New"/>
+          <w:color w:val="A9B7C6"/>
+          <w:sz w:val="20"/>
+          <w:szCs w:val="20"/>
+          <w:lang w:val="uk-UA" w:eastAsia="uk-UA"/>
+        </w:rPr>
+        <w:t>)</w:t>
+      </w:r>
+      <w:r>
+        <w:rPr>
+          <w:rFonts w:ascii="Consolas" w:hAnsi="Consolas" w:cs="Courier New"/>
+          <w:color w:val="A9B7C6"/>
+          <w:sz w:val="20"/>
+          <w:szCs w:val="20"/>
+          <w:lang w:val="uk-UA" w:eastAsia="uk-UA"/>
+        </w:rPr>
+        <w:br/>
+      </w:r>
+      <w:proofErr w:type="spellStart"/>
+      <w:r>
+        <w:rPr>
+          <w:rFonts w:ascii="Consolas" w:hAnsi="Consolas" w:cs="Courier New"/>
+          <w:color w:val="A9B7C6"/>
+          <w:sz w:val="20"/>
+          <w:szCs w:val="20"/>
+          <w:lang w:val="uk-UA" w:eastAsia="uk-UA"/>
+        </w:rPr>
+        <w:t>outcont</w:t>
+      </w:r>
+      <w:proofErr w:type="spellEnd"/>
+      <w:r>
+        <w:rPr>
+          <w:rFonts w:ascii="Consolas" w:hAnsi="Consolas" w:cs="Courier New"/>
+          <w:color w:val="A9B7C6"/>
+          <w:sz w:val="20"/>
+          <w:szCs w:val="20"/>
+          <w:lang w:val="uk-UA" w:eastAsia="uk-UA"/>
+        </w:rPr>
+        <w:t xml:space="preserve"> = </w:t>
+      </w:r>
+      <w:proofErr w:type="spellStart"/>
+      <w:r>
+        <w:rPr>
+          <w:rFonts w:ascii="Consolas" w:hAnsi="Consolas" w:cs="Courier New"/>
+          <w:color w:val="A9B7C6"/>
+          <w:sz w:val="20"/>
+          <w:szCs w:val="20"/>
+          <w:lang w:val="uk-UA" w:eastAsia="uk-UA"/>
+        </w:rPr>
+        <w:t>arcpy.GetParameterAsText</w:t>
+      </w:r>
+      <w:proofErr w:type="spellEnd"/>
+      <w:r>
+        <w:rPr>
+          <w:rFonts w:ascii="Consolas" w:hAnsi="Consolas" w:cs="Courier New"/>
+          <w:color w:val="A9B7C6"/>
+          <w:sz w:val="20"/>
+          <w:szCs w:val="20"/>
+          <w:lang w:val="uk-UA" w:eastAsia="uk-UA"/>
+        </w:rPr>
+        <w:t>(</w:t>
+      </w:r>
+      <w:r>
+        <w:rPr>
+          <w:rFonts w:ascii="Consolas" w:hAnsi="Consolas" w:cs="Courier New"/>
+          <w:color w:val="6897BB"/>
+          <w:sz w:val="20"/>
+          <w:szCs w:val="20"/>
+          <w:lang w:val="uk-UA" w:eastAsia="uk-UA"/>
+        </w:rPr>
+        <w:t>1</w:t>
+      </w:r>
+      <w:r>
+        <w:rPr>
+          <w:rFonts w:ascii="Consolas" w:hAnsi="Consolas" w:cs="Courier New"/>
+          <w:color w:val="A9B7C6"/>
+          <w:sz w:val="20"/>
+          <w:szCs w:val="20"/>
+          <w:lang w:val="uk-UA" w:eastAsia="uk-UA"/>
+        </w:rPr>
+        <w:t>)</w:t>
+      </w:r>
+      <w:r>
+        <w:rPr>
+          <w:rFonts w:ascii="Consolas" w:hAnsi="Consolas" w:cs="Courier New"/>
+          <w:color w:val="A9B7C6"/>
+          <w:sz w:val="20"/>
+          <w:szCs w:val="20"/>
+          <w:lang w:val="uk-UA" w:eastAsia="uk-UA"/>
+        </w:rPr>
+        <w:br/>
+      </w:r>
+      <w:proofErr w:type="spellStart"/>
+      <w:r>
+        <w:rPr>
+          <w:rFonts w:ascii="Consolas" w:hAnsi="Consolas" w:cs="Courier New"/>
+          <w:color w:val="A9B7C6"/>
+          <w:sz w:val="20"/>
+          <w:szCs w:val="20"/>
+          <w:lang w:val="uk-UA" w:eastAsia="uk-UA"/>
+        </w:rPr>
+        <w:t>interval</w:t>
+      </w:r>
+      <w:proofErr w:type="spellEnd"/>
+      <w:r>
+        <w:rPr>
+          <w:rFonts w:ascii="Consolas" w:hAnsi="Consolas" w:cs="Courier New"/>
+          <w:color w:val="A9B7C6"/>
+          <w:sz w:val="20"/>
+          <w:szCs w:val="20"/>
+          <w:lang w:val="uk-UA" w:eastAsia="uk-UA"/>
+        </w:rPr>
+        <w:t xml:space="preserve"> = </w:t>
+      </w:r>
+      <w:proofErr w:type="spellStart"/>
+      <w:r>
+        <w:rPr>
+          <w:rFonts w:ascii="Consolas" w:hAnsi="Consolas" w:cs="Courier New"/>
+          <w:color w:val="A9B7C6"/>
+          <w:sz w:val="20"/>
+          <w:szCs w:val="20"/>
+          <w:lang w:val="uk-UA" w:eastAsia="uk-UA"/>
+        </w:rPr>
+        <w:t>arcpy.GetParameterAsText</w:t>
+      </w:r>
+      <w:proofErr w:type="spellEnd"/>
+      <w:r>
+        <w:rPr>
+          <w:rFonts w:ascii="Consolas" w:hAnsi="Consolas" w:cs="Courier New"/>
+          <w:color w:val="A9B7C6"/>
+          <w:sz w:val="20"/>
+          <w:szCs w:val="20"/>
+          <w:lang w:val="uk-UA" w:eastAsia="uk-UA"/>
+        </w:rPr>
+        <w:t>(</w:t>
+      </w:r>
+      <w:r>
+        <w:rPr>
+          <w:rFonts w:ascii="Consolas" w:hAnsi="Consolas" w:cs="Courier New"/>
+          <w:color w:val="6897BB"/>
+          <w:sz w:val="20"/>
+          <w:szCs w:val="20"/>
+          <w:lang w:val="uk-UA" w:eastAsia="uk-UA"/>
+        </w:rPr>
+        <w:t>2</w:t>
+      </w:r>
+      <w:r>
+        <w:rPr>
+          <w:rFonts w:ascii="Consolas" w:hAnsi="Consolas" w:cs="Courier New"/>
+          <w:color w:val="A9B7C6"/>
+          <w:sz w:val="20"/>
+          <w:szCs w:val="20"/>
+          <w:lang w:val="uk-UA" w:eastAsia="uk-UA"/>
+        </w:rPr>
+        <w:t>)</w:t>
+      </w:r>
+      <w:r>
+        <w:rPr>
+          <w:rFonts w:ascii="Consolas" w:hAnsi="Consolas" w:cs="Courier New"/>
+          <w:color w:val="A9B7C6"/>
+          <w:sz w:val="20"/>
+          <w:szCs w:val="20"/>
+          <w:lang w:val="uk-UA" w:eastAsia="uk-UA"/>
+        </w:rPr>
+        <w:br/>
+      </w:r>
+      <w:proofErr w:type="spellStart"/>
+      <w:r>
+        <w:rPr>
+          <w:rFonts w:ascii="Consolas" w:hAnsi="Consolas" w:cs="Courier New"/>
+          <w:color w:val="CC7832"/>
+          <w:sz w:val="20"/>
+          <w:szCs w:val="20"/>
+          <w:lang w:val="uk-UA" w:eastAsia="uk-UA"/>
+        </w:rPr>
+        <w:t>if</w:t>
+      </w:r>
+      <w:proofErr w:type="spellEnd"/>
+      <w:r>
+        <w:rPr>
+          <w:rFonts w:ascii="Consolas" w:hAnsi="Consolas" w:cs="Courier New"/>
+          <w:color w:val="CC7832"/>
+          <w:sz w:val="20"/>
+          <w:szCs w:val="20"/>
+          <w:lang w:val="uk-UA" w:eastAsia="uk-UA"/>
+        </w:rPr>
+        <w:t xml:space="preserve"> </w:t>
+      </w:r>
+      <w:proofErr w:type="spellStart"/>
+      <w:r>
+        <w:rPr>
+          <w:rFonts w:ascii="Consolas" w:hAnsi="Consolas" w:cs="Courier New"/>
+          <w:color w:val="A9B7C6"/>
+          <w:sz w:val="20"/>
+          <w:szCs w:val="20"/>
+          <w:lang w:val="uk-UA" w:eastAsia="uk-UA"/>
+        </w:rPr>
+        <w:t>interval</w:t>
+      </w:r>
+      <w:proofErr w:type="spellEnd"/>
+      <w:r>
+        <w:rPr>
+          <w:rFonts w:ascii="Consolas" w:hAnsi="Consolas" w:cs="Courier New"/>
+          <w:color w:val="A9B7C6"/>
+          <w:sz w:val="20"/>
+          <w:szCs w:val="20"/>
+          <w:lang w:val="uk-UA" w:eastAsia="uk-UA"/>
+        </w:rPr>
+        <w:t xml:space="preserve"> == </w:t>
+      </w:r>
+      <w:r>
+        <w:rPr>
+          <w:rFonts w:ascii="Consolas" w:hAnsi="Consolas" w:cs="Courier New"/>
+          <w:color w:val="A5C261"/>
+          <w:sz w:val="20"/>
+          <w:szCs w:val="20"/>
+          <w:lang w:val="uk-UA" w:eastAsia="uk-UA"/>
+        </w:rPr>
+        <w:t xml:space="preserve">'#' </w:t>
+      </w:r>
+      <w:proofErr w:type="spellStart"/>
+      <w:r>
+        <w:rPr>
+          <w:rFonts w:ascii="Consolas" w:hAnsi="Consolas" w:cs="Courier New"/>
+          <w:color w:val="CC7832"/>
+          <w:sz w:val="20"/>
+          <w:szCs w:val="20"/>
+          <w:lang w:val="uk-UA" w:eastAsia="uk-UA"/>
+        </w:rPr>
+        <w:t>or</w:t>
+      </w:r>
+      <w:proofErr w:type="spellEnd"/>
+      <w:r>
+        <w:rPr>
+          <w:rFonts w:ascii="Consolas" w:hAnsi="Consolas" w:cs="Courier New"/>
+          <w:color w:val="CC7832"/>
+          <w:sz w:val="20"/>
+          <w:szCs w:val="20"/>
+          <w:lang w:val="uk-UA" w:eastAsia="uk-UA"/>
+        </w:rPr>
+        <w:t xml:space="preserve"> </w:t>
+      </w:r>
+      <w:proofErr w:type="spellStart"/>
+      <w:r>
+        <w:rPr>
+          <w:rFonts w:ascii="Consolas" w:hAnsi="Consolas" w:cs="Courier New"/>
+          <w:color w:val="CC7832"/>
+          <w:sz w:val="20"/>
+          <w:szCs w:val="20"/>
+          <w:lang w:val="uk-UA" w:eastAsia="uk-UA"/>
+        </w:rPr>
+        <w:t>not</w:t>
+      </w:r>
+      <w:proofErr w:type="spellEnd"/>
+      <w:r>
+        <w:rPr>
+          <w:rFonts w:ascii="Consolas" w:hAnsi="Consolas" w:cs="Courier New"/>
+          <w:color w:val="CC7832"/>
+          <w:sz w:val="20"/>
+          <w:szCs w:val="20"/>
+          <w:lang w:val="uk-UA" w:eastAsia="uk-UA"/>
+        </w:rPr>
+        <w:t xml:space="preserve"> </w:t>
+      </w:r>
+      <w:proofErr w:type="spellStart"/>
+      <w:r>
+        <w:rPr>
+          <w:rFonts w:ascii="Consolas" w:hAnsi="Consolas" w:cs="Courier New"/>
+          <w:color w:val="A9B7C6"/>
+          <w:sz w:val="20"/>
+          <w:szCs w:val="20"/>
+          <w:lang w:val="uk-UA" w:eastAsia="uk-UA"/>
+        </w:rPr>
+        <w:t>interval</w:t>
+      </w:r>
+      <w:proofErr w:type="spellEnd"/>
+      <w:r>
+        <w:rPr>
+          <w:rFonts w:ascii="Consolas" w:hAnsi="Consolas" w:cs="Courier New"/>
+          <w:color w:val="A9B7C6"/>
+          <w:sz w:val="20"/>
+          <w:szCs w:val="20"/>
+          <w:lang w:val="uk-UA" w:eastAsia="uk-UA"/>
+        </w:rPr>
+        <w:t>:</w:t>
+      </w:r>
+      <w:r>
+        <w:rPr>
+          <w:rFonts w:ascii="Consolas" w:hAnsi="Consolas" w:cs="Courier New"/>
+          <w:color w:val="A9B7C6"/>
+          <w:sz w:val="20"/>
+          <w:szCs w:val="20"/>
+          <w:lang w:val="uk-UA" w:eastAsia="uk-UA"/>
+        </w:rPr>
+        <w:br/>
+        <w:t xml:space="preserve">    </w:t>
+      </w:r>
+      <w:proofErr w:type="spellStart"/>
+      <w:r>
+        <w:rPr>
+          <w:rFonts w:ascii="Consolas" w:hAnsi="Consolas" w:cs="Courier New"/>
+          <w:color w:val="A9B7C6"/>
+          <w:sz w:val="20"/>
+          <w:szCs w:val="20"/>
+          <w:lang w:val="uk-UA" w:eastAsia="uk-UA"/>
+        </w:rPr>
+        <w:t>interval</w:t>
+      </w:r>
+      <w:proofErr w:type="spellEnd"/>
+      <w:r>
+        <w:rPr>
+          <w:rFonts w:ascii="Consolas" w:hAnsi="Consolas" w:cs="Courier New"/>
+          <w:color w:val="A9B7C6"/>
+          <w:sz w:val="20"/>
+          <w:szCs w:val="20"/>
+          <w:lang w:val="uk-UA" w:eastAsia="uk-UA"/>
+        </w:rPr>
+        <w:t xml:space="preserve"> = </w:t>
+      </w:r>
+      <w:r>
+        <w:rPr>
+          <w:rFonts w:ascii="Consolas" w:hAnsi="Consolas" w:cs="Courier New"/>
+          <w:color w:val="A5C261"/>
+          <w:sz w:val="20"/>
+          <w:szCs w:val="20"/>
+          <w:lang w:val="uk-UA" w:eastAsia="uk-UA"/>
+        </w:rPr>
+        <w:t>"25"</w:t>
+      </w:r>
+      <w:r>
+        <w:rPr>
+          <w:rFonts w:ascii="Consolas" w:hAnsi="Consolas" w:cs="Courier New"/>
+          <w:color w:val="A5C261"/>
+          <w:sz w:val="20"/>
+          <w:szCs w:val="20"/>
+          <w:lang w:val="uk-UA" w:eastAsia="uk-UA"/>
+        </w:rPr>
+        <w:br/>
+      </w:r>
+      <w:proofErr w:type="spellStart"/>
+      <w:r>
+        <w:rPr>
+          <w:rFonts w:ascii="Consolas" w:hAnsi="Consolas" w:cs="Courier New"/>
+          <w:color w:val="A9B7C6"/>
+          <w:sz w:val="20"/>
+          <w:szCs w:val="20"/>
+          <w:lang w:val="uk-UA" w:eastAsia="uk-UA"/>
+        </w:rPr>
+        <w:t>basecont</w:t>
+      </w:r>
+      <w:proofErr w:type="spellEnd"/>
+      <w:r>
+        <w:rPr>
+          <w:rFonts w:ascii="Consolas" w:hAnsi="Consolas" w:cs="Courier New"/>
+          <w:color w:val="A9B7C6"/>
+          <w:sz w:val="20"/>
+          <w:szCs w:val="20"/>
+          <w:lang w:val="uk-UA" w:eastAsia="uk-UA"/>
+        </w:rPr>
+        <w:t xml:space="preserve"> = </w:t>
+      </w:r>
+      <w:proofErr w:type="spellStart"/>
+      <w:r>
+        <w:rPr>
+          <w:rFonts w:ascii="Consolas" w:hAnsi="Consolas" w:cs="Courier New"/>
+          <w:color w:val="A9B7C6"/>
+          <w:sz w:val="20"/>
+          <w:szCs w:val="20"/>
+          <w:lang w:val="uk-UA" w:eastAsia="uk-UA"/>
+        </w:rPr>
+        <w:t>arcpy.GetParameterAsText</w:t>
+      </w:r>
+      <w:proofErr w:type="spellEnd"/>
+      <w:r>
+        <w:rPr>
+          <w:rFonts w:ascii="Consolas" w:hAnsi="Consolas" w:cs="Courier New"/>
+          <w:color w:val="A9B7C6"/>
+          <w:sz w:val="20"/>
+          <w:szCs w:val="20"/>
+          <w:lang w:val="uk-UA" w:eastAsia="uk-UA"/>
+        </w:rPr>
+        <w:t>(</w:t>
+      </w:r>
+      <w:r>
+        <w:rPr>
+          <w:rFonts w:ascii="Consolas" w:hAnsi="Consolas" w:cs="Courier New"/>
+          <w:color w:val="6897BB"/>
+          <w:sz w:val="20"/>
+          <w:szCs w:val="20"/>
+          <w:lang w:val="uk-UA" w:eastAsia="uk-UA"/>
+        </w:rPr>
+        <w:t>3</w:t>
+      </w:r>
+      <w:r>
+        <w:rPr>
+          <w:rFonts w:ascii="Consolas" w:hAnsi="Consolas" w:cs="Courier New"/>
+          <w:color w:val="A9B7C6"/>
+          <w:sz w:val="20"/>
+          <w:szCs w:val="20"/>
+          <w:lang w:val="uk-UA" w:eastAsia="uk-UA"/>
+        </w:rPr>
+        <w:t>)</w:t>
+      </w:r>
+      <w:r>
+        <w:rPr>
+          <w:rFonts w:ascii="Consolas" w:hAnsi="Consolas" w:cs="Courier New"/>
+          <w:color w:val="A9B7C6"/>
+          <w:sz w:val="20"/>
+          <w:szCs w:val="20"/>
+          <w:lang w:val="uk-UA" w:eastAsia="uk-UA"/>
+        </w:rPr>
+        <w:br/>
+      </w:r>
+      <w:proofErr w:type="spellStart"/>
+      <w:r>
+        <w:rPr>
+          <w:rFonts w:ascii="Consolas" w:hAnsi="Consolas" w:cs="Courier New"/>
+          <w:color w:val="CC7832"/>
+          <w:sz w:val="20"/>
+          <w:szCs w:val="20"/>
+          <w:lang w:val="uk-UA" w:eastAsia="uk-UA"/>
+        </w:rPr>
+        <w:t>if</w:t>
+      </w:r>
+      <w:proofErr w:type="spellEnd"/>
+      <w:r>
+        <w:rPr>
+          <w:rFonts w:ascii="Consolas" w:hAnsi="Consolas" w:cs="Courier New"/>
+          <w:color w:val="CC7832"/>
+          <w:sz w:val="20"/>
+          <w:szCs w:val="20"/>
+          <w:lang w:val="uk-UA" w:eastAsia="uk-UA"/>
+        </w:rPr>
+        <w:t xml:space="preserve"> </w:t>
+      </w:r>
+      <w:proofErr w:type="spellStart"/>
+      <w:r>
+        <w:rPr>
+          <w:rFonts w:ascii="Consolas" w:hAnsi="Consolas" w:cs="Courier New"/>
+          <w:color w:val="A9B7C6"/>
+          <w:sz w:val="20"/>
+          <w:szCs w:val="20"/>
+          <w:lang w:val="uk-UA" w:eastAsia="uk-UA"/>
+        </w:rPr>
+        <w:t>basecont</w:t>
+      </w:r>
+      <w:proofErr w:type="spellEnd"/>
+      <w:r>
+        <w:rPr>
+          <w:rFonts w:ascii="Consolas" w:hAnsi="Consolas" w:cs="Courier New"/>
+          <w:color w:val="A9B7C6"/>
+          <w:sz w:val="20"/>
+          <w:szCs w:val="20"/>
+          <w:lang w:val="uk-UA" w:eastAsia="uk-UA"/>
+        </w:rPr>
+        <w:t xml:space="preserve"> == </w:t>
+      </w:r>
+      <w:r>
+        <w:rPr>
+          <w:rFonts w:ascii="Consolas" w:hAnsi="Consolas" w:cs="Courier New"/>
+          <w:color w:val="A5C261"/>
+          <w:sz w:val="20"/>
+          <w:szCs w:val="20"/>
+          <w:lang w:val="uk-UA" w:eastAsia="uk-UA"/>
+        </w:rPr>
+        <w:t xml:space="preserve">'#' </w:t>
+      </w:r>
+      <w:proofErr w:type="spellStart"/>
+      <w:r>
+        <w:rPr>
+          <w:rFonts w:ascii="Consolas" w:hAnsi="Consolas" w:cs="Courier New"/>
+          <w:color w:val="CC7832"/>
+          <w:sz w:val="20"/>
+          <w:szCs w:val="20"/>
+          <w:lang w:val="uk-UA" w:eastAsia="uk-UA"/>
+        </w:rPr>
+        <w:t>or</w:t>
+      </w:r>
+      <w:proofErr w:type="spellEnd"/>
+      <w:r>
+        <w:rPr>
+          <w:rFonts w:ascii="Consolas" w:hAnsi="Consolas" w:cs="Courier New"/>
+          <w:color w:val="CC7832"/>
+          <w:sz w:val="20"/>
+          <w:szCs w:val="20"/>
+          <w:lang w:val="uk-UA" w:eastAsia="uk-UA"/>
+        </w:rPr>
+        <w:t xml:space="preserve"> </w:t>
+      </w:r>
+      <w:proofErr w:type="spellStart"/>
+      <w:r>
+        <w:rPr>
+          <w:rFonts w:ascii="Consolas" w:hAnsi="Consolas" w:cs="Courier New"/>
+          <w:color w:val="CC7832"/>
+          <w:sz w:val="20"/>
+          <w:szCs w:val="20"/>
+          <w:lang w:val="uk-UA" w:eastAsia="uk-UA"/>
+        </w:rPr>
+        <w:t>not</w:t>
+      </w:r>
+      <w:proofErr w:type="spellEnd"/>
+      <w:r>
+        <w:rPr>
+          <w:rFonts w:ascii="Consolas" w:hAnsi="Consolas" w:cs="Courier New"/>
+          <w:color w:val="CC7832"/>
+          <w:sz w:val="20"/>
+          <w:szCs w:val="20"/>
+          <w:lang w:val="uk-UA" w:eastAsia="uk-UA"/>
+        </w:rPr>
+        <w:t xml:space="preserve"> </w:t>
+      </w:r>
+      <w:proofErr w:type="spellStart"/>
+      <w:r>
+        <w:rPr>
+          <w:rFonts w:ascii="Consolas" w:hAnsi="Consolas" w:cs="Courier New"/>
+          <w:color w:val="A9B7C6"/>
+          <w:sz w:val="20"/>
+          <w:szCs w:val="20"/>
+          <w:lang w:val="uk-UA" w:eastAsia="uk-UA"/>
+        </w:rPr>
+        <w:t>basecont</w:t>
+      </w:r>
+      <w:proofErr w:type="spellEnd"/>
+      <w:r>
+        <w:rPr>
+          <w:rFonts w:ascii="Consolas" w:hAnsi="Consolas" w:cs="Courier New"/>
+          <w:color w:val="A9B7C6"/>
+          <w:sz w:val="20"/>
+          <w:szCs w:val="20"/>
+          <w:lang w:val="uk-UA" w:eastAsia="uk-UA"/>
+        </w:rPr>
+        <w:t>:</w:t>
+      </w:r>
+      <w:r>
+        <w:rPr>
+          <w:rFonts w:ascii="Consolas" w:hAnsi="Consolas" w:cs="Courier New"/>
+          <w:color w:val="A9B7C6"/>
+          <w:sz w:val="20"/>
+          <w:szCs w:val="20"/>
+          <w:lang w:val="uk-UA" w:eastAsia="uk-UA"/>
+        </w:rPr>
+        <w:br/>
+        <w:t xml:space="preserve">    </w:t>
+      </w:r>
+      <w:proofErr w:type="spellStart"/>
+      <w:r>
+        <w:rPr>
+          <w:rFonts w:ascii="Consolas" w:hAnsi="Consolas" w:cs="Courier New"/>
+          <w:color w:val="A9B7C6"/>
+          <w:sz w:val="20"/>
+          <w:szCs w:val="20"/>
+          <w:lang w:val="uk-UA" w:eastAsia="uk-UA"/>
+        </w:rPr>
+        <w:t>basecont</w:t>
+      </w:r>
+      <w:proofErr w:type="spellEnd"/>
+      <w:r>
+        <w:rPr>
+          <w:rFonts w:ascii="Consolas" w:hAnsi="Consolas" w:cs="Courier New"/>
+          <w:color w:val="A9B7C6"/>
+          <w:sz w:val="20"/>
+          <w:szCs w:val="20"/>
+          <w:lang w:val="uk-UA" w:eastAsia="uk-UA"/>
+        </w:rPr>
+        <w:t xml:space="preserve"> = </w:t>
+      </w:r>
+      <w:r>
+        <w:rPr>
+          <w:rFonts w:ascii="Consolas" w:hAnsi="Consolas" w:cs="Courier New"/>
+          <w:color w:val="A5C261"/>
+          <w:sz w:val="20"/>
+          <w:szCs w:val="20"/>
+          <w:lang w:val="uk-UA" w:eastAsia="uk-UA"/>
+        </w:rPr>
+        <w:t>"0"</w:t>
+      </w:r>
+      <w:r>
+        <w:rPr>
+          <w:rFonts w:ascii="Consolas" w:hAnsi="Consolas" w:cs="Courier New"/>
+          <w:color w:val="A5C261"/>
+          <w:sz w:val="20"/>
+          <w:szCs w:val="20"/>
+          <w:lang w:val="uk-UA" w:eastAsia="uk-UA"/>
+        </w:rPr>
+        <w:br/>
+      </w:r>
+      <w:r>
+        <w:rPr>
+          <w:rFonts w:ascii="Consolas" w:hAnsi="Consolas" w:cs="Courier New"/>
+          <w:color w:val="A5C261"/>
+          <w:sz w:val="20"/>
+          <w:szCs w:val="20"/>
+          <w:lang w:val="uk-UA" w:eastAsia="uk-UA"/>
+        </w:rPr>
+        <w:br/>
+      </w:r>
+      <w:proofErr w:type="spellStart"/>
+      <w:r>
+        <w:rPr>
+          <w:rFonts w:ascii="Consolas" w:hAnsi="Consolas" w:cs="Courier New"/>
+          <w:color w:val="CC7832"/>
+          <w:sz w:val="20"/>
+          <w:szCs w:val="20"/>
+          <w:lang w:val="uk-UA" w:eastAsia="uk-UA"/>
+        </w:rPr>
+        <w:t>try</w:t>
+      </w:r>
+      <w:proofErr w:type="spellEnd"/>
+      <w:r>
+        <w:rPr>
+          <w:rFonts w:ascii="Consolas" w:hAnsi="Consolas" w:cs="Courier New"/>
+          <w:color w:val="A9B7C6"/>
+          <w:sz w:val="20"/>
+          <w:szCs w:val="20"/>
+          <w:lang w:val="uk-UA" w:eastAsia="uk-UA"/>
+        </w:rPr>
+        <w:t>:</w:t>
+      </w:r>
+      <w:r>
+        <w:rPr>
+          <w:rFonts w:ascii="Consolas" w:hAnsi="Consolas" w:cs="Courier New"/>
+          <w:color w:val="A9B7C6"/>
+          <w:sz w:val="20"/>
+          <w:szCs w:val="20"/>
+          <w:lang w:val="uk-UA" w:eastAsia="uk-UA"/>
+        </w:rPr>
+        <w:br/>
+        <w:t xml:space="preserve">    </w:t>
+      </w:r>
+      <w:proofErr w:type="spellStart"/>
+      <w:r>
+        <w:rPr>
+          <w:rFonts w:ascii="Consolas" w:hAnsi="Consolas" w:cs="Courier New"/>
+          <w:color w:val="A9B7C6"/>
+          <w:sz w:val="20"/>
+          <w:szCs w:val="20"/>
+          <w:lang w:val="uk-UA" w:eastAsia="uk-UA"/>
+        </w:rPr>
+        <w:t>arcpy.gp.Contour_sa</w:t>
+      </w:r>
+      <w:proofErr w:type="spellEnd"/>
+      <w:r>
+        <w:rPr>
+          <w:rFonts w:ascii="Consolas" w:hAnsi="Consolas" w:cs="Courier New"/>
+          <w:color w:val="A9B7C6"/>
+          <w:sz w:val="20"/>
+          <w:szCs w:val="20"/>
+          <w:lang w:val="uk-UA" w:eastAsia="uk-UA"/>
+        </w:rPr>
+        <w:t>(</w:t>
+      </w:r>
+      <w:proofErr w:type="spellStart"/>
+      <w:r>
+        <w:rPr>
+          <w:rFonts w:ascii="Consolas" w:hAnsi="Consolas" w:cs="Courier New"/>
+          <w:color w:val="A9B7C6"/>
+          <w:sz w:val="20"/>
+          <w:szCs w:val="20"/>
+          <w:lang w:val="uk-UA" w:eastAsia="uk-UA"/>
+        </w:rPr>
+        <w:t>inrast</w:t>
+      </w:r>
+      <w:proofErr w:type="spellEnd"/>
+      <w:r>
+        <w:rPr>
+          <w:rFonts w:ascii="Consolas" w:hAnsi="Consolas" w:cs="Courier New"/>
+          <w:color w:val="CC7832"/>
+          <w:sz w:val="20"/>
+          <w:szCs w:val="20"/>
+          <w:lang w:val="uk-UA" w:eastAsia="uk-UA"/>
+        </w:rPr>
+        <w:t xml:space="preserve">, </w:t>
+      </w:r>
+      <w:proofErr w:type="spellStart"/>
+      <w:r>
+        <w:rPr>
+          <w:rFonts w:ascii="Consolas" w:hAnsi="Consolas" w:cs="Courier New"/>
+          <w:color w:val="A9B7C6"/>
+          <w:sz w:val="20"/>
+          <w:szCs w:val="20"/>
+          <w:lang w:val="uk-UA" w:eastAsia="uk-UA"/>
+        </w:rPr>
+        <w:t>outcont</w:t>
+      </w:r>
+      <w:proofErr w:type="spellEnd"/>
+      <w:r>
+        <w:rPr>
+          <w:rFonts w:ascii="Consolas" w:hAnsi="Consolas" w:cs="Courier New"/>
+          <w:color w:val="CC7832"/>
+          <w:sz w:val="20"/>
+          <w:szCs w:val="20"/>
+          <w:lang w:val="uk-UA" w:eastAsia="uk-UA"/>
+        </w:rPr>
+        <w:t xml:space="preserve">, </w:t>
+      </w:r>
+      <w:proofErr w:type="spellStart"/>
+      <w:r>
+        <w:rPr>
+          <w:rFonts w:ascii="Consolas" w:hAnsi="Consolas" w:cs="Courier New"/>
+          <w:color w:val="A9B7C6"/>
+          <w:sz w:val="20"/>
+          <w:szCs w:val="20"/>
+          <w:lang w:val="uk-UA" w:eastAsia="uk-UA"/>
+        </w:rPr>
+        <w:t>interval</w:t>
+      </w:r>
+      <w:proofErr w:type="spellEnd"/>
+      <w:r>
+        <w:rPr>
+          <w:rFonts w:ascii="Consolas" w:hAnsi="Consolas" w:cs="Courier New"/>
+          <w:color w:val="CC7832"/>
+          <w:sz w:val="20"/>
+          <w:szCs w:val="20"/>
+          <w:lang w:val="uk-UA" w:eastAsia="uk-UA"/>
+        </w:rPr>
+        <w:t xml:space="preserve">, </w:t>
+      </w:r>
+      <w:r>
+        <w:rPr>
+          <w:rFonts w:ascii="Consolas" w:hAnsi="Consolas" w:cs="Courier New"/>
+          <w:color w:val="A5C261"/>
+          <w:sz w:val="20"/>
+          <w:szCs w:val="20"/>
+          <w:lang w:val="uk-UA" w:eastAsia="uk-UA"/>
+        </w:rPr>
+        <w:t>"0"</w:t>
+      </w:r>
+      <w:r>
+        <w:rPr>
+          <w:rFonts w:ascii="Consolas" w:hAnsi="Consolas" w:cs="Courier New"/>
+          <w:color w:val="CC7832"/>
+          <w:sz w:val="20"/>
+          <w:szCs w:val="20"/>
+          <w:lang w:val="uk-UA" w:eastAsia="uk-UA"/>
+        </w:rPr>
+        <w:t xml:space="preserve">, </w:t>
+      </w:r>
+      <w:r>
+        <w:rPr>
+          <w:rFonts w:ascii="Consolas" w:hAnsi="Consolas" w:cs="Courier New"/>
+          <w:color w:val="A5C261"/>
+          <w:sz w:val="20"/>
+          <w:szCs w:val="20"/>
+          <w:lang w:val="uk-UA" w:eastAsia="uk-UA"/>
+        </w:rPr>
+        <w:t>"1"</w:t>
+      </w:r>
+      <w:r>
+        <w:rPr>
+          <w:rFonts w:ascii="Consolas" w:hAnsi="Consolas" w:cs="Courier New"/>
+          <w:color w:val="A9B7C6"/>
+          <w:sz w:val="20"/>
+          <w:szCs w:val="20"/>
+          <w:lang w:val="uk-UA" w:eastAsia="uk-UA"/>
+        </w:rPr>
+        <w:t>)</w:t>
+      </w:r>
+      <w:r>
+        <w:rPr>
+          <w:rFonts w:ascii="Consolas" w:hAnsi="Consolas" w:cs="Courier New"/>
+          <w:color w:val="A9B7C6"/>
+          <w:sz w:val="20"/>
+          <w:szCs w:val="20"/>
+          <w:lang w:val="uk-UA" w:eastAsia="uk-UA"/>
+        </w:rPr>
+        <w:br/>
+        <w:t xml:space="preserve">    </w:t>
+      </w:r>
+      <w:proofErr w:type="spellStart"/>
+      <w:r>
+        <w:rPr>
+          <w:rFonts w:ascii="Consolas" w:hAnsi="Consolas" w:cs="Courier New"/>
+          <w:color w:val="A9B7C6"/>
+          <w:sz w:val="20"/>
+          <w:szCs w:val="20"/>
+          <w:lang w:val="uk-UA" w:eastAsia="uk-UA"/>
+        </w:rPr>
+        <w:t>arcpy.AddMessage</w:t>
+      </w:r>
+      <w:proofErr w:type="spellEnd"/>
+      <w:r>
+        <w:rPr>
+          <w:rFonts w:ascii="Consolas" w:hAnsi="Consolas" w:cs="Courier New"/>
+          <w:color w:val="A9B7C6"/>
+          <w:sz w:val="20"/>
+          <w:szCs w:val="20"/>
+          <w:lang w:val="uk-UA" w:eastAsia="uk-UA"/>
+        </w:rPr>
+        <w:t>(</w:t>
+      </w:r>
+      <w:r>
+        <w:rPr>
+          <w:rFonts w:ascii="Consolas" w:hAnsi="Consolas" w:cs="Courier New"/>
+          <w:color w:val="A5C261"/>
+          <w:sz w:val="20"/>
+          <w:szCs w:val="20"/>
+          <w:lang w:val="uk-UA" w:eastAsia="uk-UA"/>
+        </w:rPr>
+        <w:t>"</w:t>
+      </w:r>
+      <w:proofErr w:type="spellStart"/>
+      <w:r>
+        <w:rPr>
+          <w:rFonts w:ascii="Consolas" w:hAnsi="Consolas" w:cs="Courier New"/>
+          <w:color w:val="A5C261"/>
+          <w:sz w:val="20"/>
+          <w:szCs w:val="20"/>
+          <w:lang w:val="uk-UA" w:eastAsia="uk-UA"/>
+        </w:rPr>
+        <w:t>Created</w:t>
+      </w:r>
+      <w:proofErr w:type="spellEnd"/>
+      <w:r>
+        <w:rPr>
+          <w:rFonts w:ascii="Consolas" w:hAnsi="Consolas" w:cs="Courier New"/>
+          <w:color w:val="A5C261"/>
+          <w:sz w:val="20"/>
+          <w:szCs w:val="20"/>
+          <w:lang w:val="uk-UA" w:eastAsia="uk-UA"/>
+        </w:rPr>
+        <w:t xml:space="preserve"> </w:t>
+      </w:r>
+      <w:proofErr w:type="spellStart"/>
+      <w:r>
+        <w:rPr>
+          <w:rFonts w:ascii="Consolas" w:hAnsi="Consolas" w:cs="Courier New"/>
+          <w:color w:val="A5C261"/>
+          <w:sz w:val="20"/>
+          <w:szCs w:val="20"/>
+          <w:lang w:val="uk-UA" w:eastAsia="uk-UA"/>
+        </w:rPr>
+        <w:t>contour</w:t>
+      </w:r>
+      <w:proofErr w:type="spellEnd"/>
+      <w:r>
+        <w:rPr>
+          <w:rFonts w:ascii="Consolas" w:hAnsi="Consolas" w:cs="Courier New"/>
+          <w:color w:val="A5C261"/>
+          <w:sz w:val="20"/>
+          <w:szCs w:val="20"/>
+          <w:lang w:val="uk-UA" w:eastAsia="uk-UA"/>
+        </w:rPr>
+        <w:t>!"</w:t>
+      </w:r>
+      <w:r>
+        <w:rPr>
+          <w:rFonts w:ascii="Consolas" w:hAnsi="Consolas" w:cs="Courier New"/>
+          <w:color w:val="A9B7C6"/>
+          <w:sz w:val="20"/>
+          <w:szCs w:val="20"/>
+          <w:lang w:val="uk-UA" w:eastAsia="uk-UA"/>
+        </w:rPr>
+        <w:t>)</w:t>
+      </w:r>
+      <w:r>
+        <w:rPr>
+          <w:rFonts w:ascii="Consolas" w:hAnsi="Consolas" w:cs="Courier New"/>
+          <w:color w:val="A9B7C6"/>
+          <w:sz w:val="20"/>
+          <w:szCs w:val="20"/>
+          <w:lang w:val="uk-UA" w:eastAsia="uk-UA"/>
+        </w:rPr>
+        <w:br/>
+      </w:r>
+      <w:proofErr w:type="spellStart"/>
+      <w:r>
+        <w:rPr>
+          <w:rFonts w:ascii="Consolas" w:hAnsi="Consolas" w:cs="Courier New"/>
+          <w:color w:val="CC7832"/>
+          <w:sz w:val="20"/>
+          <w:szCs w:val="20"/>
+          <w:lang w:val="uk-UA" w:eastAsia="uk-UA"/>
+        </w:rPr>
+        <w:lastRenderedPageBreak/>
+        <w:t>except</w:t>
+      </w:r>
+      <w:proofErr w:type="spellEnd"/>
+      <w:r>
+        <w:rPr>
+          <w:rFonts w:ascii="Consolas" w:hAnsi="Consolas" w:cs="Courier New"/>
+          <w:color w:val="A9B7C6"/>
+          <w:sz w:val="20"/>
+          <w:szCs w:val="20"/>
+          <w:lang w:val="uk-UA" w:eastAsia="uk-UA"/>
+        </w:rPr>
+        <w:t>:</w:t>
+      </w:r>
+      <w:r>
+        <w:rPr>
+          <w:rFonts w:ascii="Consolas" w:hAnsi="Consolas" w:cs="Courier New"/>
+          <w:color w:val="A9B7C6"/>
+          <w:sz w:val="20"/>
+          <w:szCs w:val="20"/>
+          <w:lang w:val="uk-UA" w:eastAsia="uk-UA"/>
+        </w:rPr>
+        <w:br/>
+        <w:t xml:space="preserve">    </w:t>
+      </w:r>
+      <w:proofErr w:type="spellStart"/>
+      <w:r>
+        <w:rPr>
+          <w:rFonts w:ascii="Consolas" w:hAnsi="Consolas" w:cs="Courier New"/>
+          <w:color w:val="A9B7C6"/>
+          <w:sz w:val="20"/>
+          <w:szCs w:val="20"/>
+          <w:lang w:val="uk-UA" w:eastAsia="uk-UA"/>
+        </w:rPr>
+        <w:t>arcpy.GetMessage</w:t>
+      </w:r>
+      <w:proofErr w:type="spellEnd"/>
+      <w:r>
+        <w:rPr>
+          <w:rFonts w:ascii="Consolas" w:hAnsi="Consolas" w:cs="Courier New"/>
+          <w:color w:val="A9B7C6"/>
+          <w:sz w:val="20"/>
+          <w:szCs w:val="20"/>
+          <w:lang w:val="uk-UA" w:eastAsia="uk-UA"/>
+        </w:rPr>
+        <w:t>(</w:t>
+      </w:r>
+      <w:r>
+        <w:rPr>
+          <w:rFonts w:ascii="Consolas" w:hAnsi="Consolas" w:cs="Courier New"/>
+          <w:color w:val="6897BB"/>
+          <w:sz w:val="20"/>
+          <w:szCs w:val="20"/>
+          <w:lang w:val="uk-UA" w:eastAsia="uk-UA"/>
+        </w:rPr>
+        <w:t>0</w:t>
+      </w:r>
+      <w:r>
+        <w:rPr>
+          <w:rFonts w:ascii="Consolas" w:hAnsi="Consolas" w:cs="Courier New"/>
+          <w:color w:val="A9B7C6"/>
+          <w:sz w:val="20"/>
+          <w:szCs w:val="20"/>
+          <w:lang w:val="uk-UA" w:eastAsia="uk-UA"/>
+        </w:rPr>
+        <w:t>)</w:t>
       </w:r>
     </w:p>
     <w:p>
@@ -10597,6 +12937,7 @@
     <w:lsdException w:name="Subtitle" w:qFormat="1"/>
     <w:lsdException w:name="Strong" w:qFormat="1"/>
     <w:lsdException w:name="Emphasis" w:qFormat="1"/>
+    <w:lsdException w:name="HTML Preformatted" w:uiPriority="99"/>
     <w:lsdException w:name="Normal Table" w:semiHidden="1" w:unhideWhenUsed="1"/>
     <w:lsdException w:name="Table Simple 1" w:semiHidden="1" w:unhideWhenUsed="1"/>
     <w:lsdException w:name="Table Simple 2" w:semiHidden="1" w:unhideWhenUsed="1"/>
@@ -10983,6 +13324,8 @@
   <w:style w:type="paragraph" w:styleId="HTML0">
     <w:name w:val="HTML Preformatted"/>
     <w:basedOn w:val="a"/>
+    <w:link w:val="HTML1"/>
+    <w:uiPriority w:val="99"/>
     <w:rsid w:val="006478E0"/>
     <w:pPr>
       <w:tabs>
@@ -11043,6 +13386,16 @@
     <w:name w:val="short_text"/>
     <w:basedOn w:val="a0"/>
     <w:rsid w:val="003B6723"/>
+  </w:style>
+  <w:style w:type="character" w:customStyle="1" w:styleId="HTML1">
+    <w:name w:val="Стандартный HTML Знак"/>
+    <w:basedOn w:val="a0"/>
+    <w:link w:val="HTML0"/>
+    <w:uiPriority w:val="99"/>
+    <w:rsid w:val="00DB24F7"/>
+    <w:rPr>
+      <w:rFonts w:ascii="Courier New" w:hAnsi="Courier New" w:cs="Courier New"/>
+    </w:rPr>
   </w:style>
 </w:styles>
 </file>

</xml_diff>